<commit_message>
viikko 2 stashin jalkeen 3
</commit_message>
<xml_diff>
--- a/doc/dokumentaatio.docx
+++ b/doc/dokumentaatio.docx
@@ -136,10 +136,7 @@
             <w:t>Sisällysluettelo</w:t>
           </w:r>
         </w:p>
-        <w:p>
-          <w:bookmarkStart w:id="0" w:name="_GoBack"/>
-          <w:bookmarkEnd w:id="0"/>
-        </w:p>
+        <w:p/>
         <w:p>
           <w:pPr>
             <w:pStyle w:val="TOC1"/>
@@ -873,167 +870,136 @@
       <w:pPr>
         <w:pStyle w:val="Heading1"/>
       </w:pPr>
-      <w:bookmarkStart w:id="1" w:name="_Toc383378994"/>
+      <w:bookmarkStart w:id="0" w:name="_Toc383378994"/>
       <w:r>
         <w:lastRenderedPageBreak/>
         <w:t>Johdanto</w:t>
       </w:r>
+      <w:bookmarkEnd w:id="0"/>
+    </w:p>
+    <w:p>
+      <w:pPr>
+        <w:pStyle w:val="Heading2"/>
+      </w:pPr>
+      <w:bookmarkStart w:id="1" w:name="_Toc383378995"/>
+      <w:r>
+        <w:t>Järjestelmän kuvaus ja tarkoitus</w:t>
+      </w:r>
       <w:bookmarkEnd w:id="1"/>
     </w:p>
     <w:p>
+      <w:r>
+        <w:t>Työn aiheeksi  on valittu ”</w:t>
+      </w:r>
+      <w:r>
+        <w:t>Elektroninen keittokirja</w:t>
+      </w:r>
+      <w:r>
+        <w:t>”.</w:t>
+      </w:r>
+    </w:p>
+    <w:p>
+      <w:r>
+        <w:t>Elektroninen keittokirja sisältää reseptejä ruokalajeista</w:t>
+      </w:r>
+      <w:r>
+        <w:t>, järjestelmään voi syöttää myös ruokajuomia. Ruokalajeista ja ruokajuomista voi yhdistelemällä muodostaa ateriakokonaisuuksia, joihin kuuluu alkuruuat (yksi tai useampia)</w:t>
+      </w:r>
+      <w:r>
+        <w:t>, pääruo</w:t>
+      </w:r>
+      <w:r>
+        <w:t>ka,</w:t>
+      </w:r>
+      <w:r>
+        <w:t xml:space="preserve"> jälkiruo</w:t>
+      </w:r>
+      <w:r>
+        <w:t>ka sekä ruokajuomat</w:t>
+      </w:r>
+      <w:r>
+        <w:t xml:space="preserve">. Ateriakokonaisuuteen voi liittyä kattaukseen tai tarjoiluun liittyviä ohjeita. </w:t>
+      </w:r>
+      <w:r>
+        <w:t>R</w:t>
+      </w:r>
+      <w:r>
+        <w:t>uokalajin</w:t>
+      </w:r>
+      <w:r>
+        <w:t xml:space="preserve"> reseptissä</w:t>
+      </w:r>
+      <w:r>
+        <w:t xml:space="preserve"> keittokirjassa esitetään raaka-aineet ja niiden määrät sekä valmistusohje vaiheittain. R</w:t>
+      </w:r>
+      <w:r>
+        <w:t xml:space="preserve">eseptiin voi liittää kuvan </w:t>
+      </w:r>
+      <w:r>
+        <w:t xml:space="preserve">valmiista annoksesta sekä </w:t>
+      </w:r>
+      <w:r>
+        <w:t xml:space="preserve">kuvia </w:t>
+      </w:r>
+      <w:r>
+        <w:t>valmistus</w:t>
+      </w:r>
+      <w:r>
+        <w:t>vaiheista</w:t>
+      </w:r>
+      <w:r>
+        <w:t xml:space="preserve"> liittyviä kuvia. Raaka-aineista kirjataan nimen lisäksi ravitsemustietoja ja yksikkööhinta. Ohjeita voi hakea ruokalajin nimen ja raaka-aineen perusteella. Myös luokan perusteella (esim. kala + alkuruoka) voi selailla.</w:t>
+      </w:r>
+    </w:p>
+    <w:p>
+      <w:r>
+        <w:t>Järjestelmän tarkoituksena on antaa käyttäjille helppo tapa tallentaa reseptejä omaan ja muiden käyttöön. Reseptien haku annetuin hakukriteerein on myös keskeinen osa järjestelmää. Myös ostoslistojen automaattinen muodostaminen sekä ravitsemustietojen yhteenveto tuovat järjestelmälle lisäarvoa.</w:t>
+      </w:r>
+    </w:p>
+    <w:p>
       <w:pPr>
         <w:pStyle w:val="Heading2"/>
       </w:pPr>
-      <w:bookmarkStart w:id="2" w:name="_Toc383378995"/>
-      <w:r>
-        <w:t>Järjestelmän kuvaus ja tarkoitus</w:t>
+      <w:bookmarkStart w:id="2" w:name="_Toc383378996"/>
+      <w:r>
+        <w:t>Järjestelmän tekninen toteutus</w:t>
       </w:r>
       <w:bookmarkEnd w:id="2"/>
     </w:p>
     <w:p>
       <w:r>
-        <w:t>Työn aiheeksi  on valittu ”</w:t>
-      </w:r>
-      <w:r>
-        <w:t>Elektroninen keittokirja</w:t>
-      </w:r>
-      <w:r>
-        <w:t>”.</w:t>
-      </w:r>
-    </w:p>
-    <w:p>
-      <w:r>
-        <w:t>Elektroninen keittokirja sisältää reseptejä ruokalajeista</w:t>
-      </w:r>
-      <w:r>
-        <w:t>, järjestelmään voi syöttää myös ruokajuomia. Ruokalajeista ja ruokajuomista voi yhdistelemällä muodostaa ateriakokonaisuuksia, joihin kuuluu alkuruuat (yksi tai useampia)</w:t>
-      </w:r>
-      <w:r>
-        <w:t>, pääruo</w:t>
-      </w:r>
-      <w:r>
-        <w:t>ka,</w:t>
-      </w:r>
-      <w:r>
-        <w:t xml:space="preserve"> jälkiruo</w:t>
-      </w:r>
-      <w:r>
-        <w:t>ka sekä ruokajuomat</w:t>
-      </w:r>
-      <w:r>
-        <w:t xml:space="preserve">. Ateriakokonaisuuteen voi liittyä kattaukseen tai tarjoiluun liittyviä ohjeita. </w:t>
-      </w:r>
-      <w:r>
-        <w:t>R</w:t>
-      </w:r>
-      <w:r>
-        <w:t>uokalajin</w:t>
-      </w:r>
-      <w:r>
-        <w:t xml:space="preserve"> reseptissä</w:t>
-      </w:r>
-      <w:r>
-        <w:t xml:space="preserve"> keittokirjassa esitetään raaka-aineet ja niiden määrät sekä valmistusohje vaiheittain. R</w:t>
-      </w:r>
-      <w:r>
-        <w:t xml:space="preserve">eseptiin voi liittää kuvan </w:t>
-      </w:r>
-      <w:r>
-        <w:t xml:space="preserve">valmiista annoksesta sekä </w:t>
-      </w:r>
-      <w:r>
-        <w:t xml:space="preserve">kuvia </w:t>
-      </w:r>
-      <w:r>
-        <w:t>valmistus</w:t>
-      </w:r>
-      <w:r>
-        <w:t>vaiheista</w:t>
-      </w:r>
-      <w:r>
-        <w:t xml:space="preserve"> liittyviä kuvia. Raaka-aineista kirjataan nimen lisäksi ravitsemustietoja ja </w:t>
-      </w:r>
-      <w:proofErr w:type="spellStart"/>
-      <w:r>
-        <w:t>yksikkööhinta</w:t>
-      </w:r>
-      <w:proofErr w:type="spellEnd"/>
-      <w:r>
-        <w:t>. Ohjeita voi hakea ruokalajin nimen ja raaka-aineen perusteella. Myös luokan perusteella (esim. kala + alkuruoka) voi selailla.</w:t>
-      </w:r>
-    </w:p>
-    <w:p>
-      <w:r>
-        <w:t>Järjestelmän tarkoituksena on antaa käyttäjille helppo tapa tallentaa reseptejä omaan ja muiden käyttöön. Reseptien haku annetuin hakukriteerein on myös keskeinen osa järjestelmää. Myös ostoslistojen automaattinen muodostaminen sekä ravitsemustietojen yhteenveto tuovat järjestelmälle lisäarvoa.</w:t>
-      </w:r>
+        <w:t xml:space="preserve">Järjestelmä toteutetaan Tietojenkäsittelytieteen laitoksen users-palvelimella. Ohelmointikieleksi on valittu PHP sekä tietokannaksi </w:t>
+      </w:r>
+      <w:r>
+        <w:t>PostgreSQL</w:t>
+      </w:r>
+      <w:r>
+        <w:t>.</w:t>
+      </w:r>
+    </w:p>
+    <w:p>
+      <w:pPr>
+        <w:pStyle w:val="Heading1"/>
+      </w:pPr>
+      <w:bookmarkStart w:id="3" w:name="_Toc383378997"/>
+      <w:r>
+        <w:t>Yleiskuva järjestelmästä</w:t>
+      </w:r>
+      <w:bookmarkEnd w:id="3"/>
     </w:p>
     <w:p>
       <w:pPr>
         <w:pStyle w:val="Heading2"/>
       </w:pPr>
-      <w:bookmarkStart w:id="3" w:name="_Toc383378996"/>
-      <w:r>
-        <w:t>Järjestelmän tekninen toteutus</w:t>
-      </w:r>
-      <w:bookmarkEnd w:id="3"/>
-    </w:p>
-    <w:p>
-      <w:r>
-        <w:t xml:space="preserve">Järjestelmä toteutetaan Tietojenkäsittelytieteen laitoksen </w:t>
-      </w:r>
-      <w:proofErr w:type="spellStart"/>
-      <w:r>
-        <w:t>users</w:t>
-      </w:r>
-      <w:proofErr w:type="spellEnd"/>
-      <w:r>
-        <w:t xml:space="preserve">-palvelimella. </w:t>
-      </w:r>
-      <w:proofErr w:type="spellStart"/>
-      <w:r>
-        <w:t>Ohelmointikieleksi</w:t>
-      </w:r>
-      <w:proofErr w:type="spellEnd"/>
-      <w:r>
-        <w:t xml:space="preserve"> on valittu PHP sekä tietokannaksi </w:t>
-      </w:r>
-      <w:proofErr w:type="spellStart"/>
-      <w:r>
-        <w:t>PostgreSQL</w:t>
-      </w:r>
-      <w:proofErr w:type="spellEnd"/>
-      <w:r>
-        <w:t>.</w:t>
-      </w:r>
-    </w:p>
-    <w:p>
-      <w:pPr>
-        <w:pStyle w:val="Heading1"/>
-      </w:pPr>
-      <w:bookmarkStart w:id="4" w:name="_Toc383378997"/>
-      <w:r>
-        <w:t>Yleiskuva järjestelmästä</w:t>
+      <w:bookmarkStart w:id="4" w:name="_Toc383378998"/>
+      <w:r>
+        <w:t>Käyttötapauskaavio</w:t>
       </w:r>
       <w:bookmarkEnd w:id="4"/>
     </w:p>
     <w:p>
-      <w:pPr>
-        <w:pStyle w:val="Heading2"/>
-      </w:pPr>
-      <w:bookmarkStart w:id="5" w:name="_Toc383378998"/>
-      <w:r>
-        <w:t>Käyttötapauskaavio</w:t>
-      </w:r>
-      <w:bookmarkEnd w:id="5"/>
-    </w:p>
-    <w:p>
-      <w:proofErr w:type="spellStart"/>
-      <w:r>
-        <w:t>Huom</w:t>
-      </w:r>
-      <w:proofErr w:type="spellEnd"/>
-      <w:r>
-        <w:t>! Käyttäjäryhmä Ylläpitäjä voi myös suorittaa kaikki käyttäjäryhmän Käyttäjä käyttötapaukset. Käyttötapauskaavioon ei ole näitä yhdistäviä viivoja piirretty selkeyden vuoksi.</w:t>
+      <w:r>
+        <w:t>Huom! Käyttäjäryhmä Ylläpitäjä voi myös suorittaa kaikki käyttäjäryhmän Käyttäjä käyttötapaukset. Käyttötapauskaavioon ei ole näitä yhdistäviä viivoja piirretty selkeyden vuoksi.</w:t>
       </w:r>
     </w:p>
     <w:p>
@@ -1119,34 +1085,98 @@
       <w:pPr>
         <w:pStyle w:val="Heading2"/>
       </w:pPr>
-      <w:bookmarkStart w:id="6" w:name="_Toc383378999"/>
+      <w:bookmarkStart w:id="5" w:name="_Toc383378999"/>
       <w:r>
         <w:lastRenderedPageBreak/>
         <w:t>Käyttäjäryhmät</w:t>
       </w:r>
+      <w:bookmarkEnd w:id="5"/>
+    </w:p>
+    <w:p>
+      <w:r>
+        <w:rPr>
+          <w:u w:val="single"/>
+        </w:rPr>
+        <w:t>Nettisurffaaja</w:t>
+      </w:r>
+      <w:r>
+        <w:t xml:space="preserve"> on</w:t>
+      </w:r>
+      <w:r>
+        <w:t xml:space="preserve"> kuka tahansa, joka katselee järjestelmän www-sivuja  Internetin välityksellä. Kaikki muut käyttäjä</w:t>
+      </w:r>
+      <w:r>
+        <w:t xml:space="preserve">ryhmät kuuluvat myös tähän </w:t>
+      </w:r>
+      <w:r>
+        <w:t>käyttäjä</w:t>
+      </w:r>
+      <w:r>
+        <w:t>ryhmään.</w:t>
+      </w:r>
+    </w:p>
+    <w:p>
+      <w:r>
+        <w:rPr>
+          <w:u w:val="single"/>
+        </w:rPr>
+        <w:t>Käyttäjä</w:t>
+      </w:r>
+      <w:r>
+        <w:t xml:space="preserve"> on järjestelmään rekisteröitynyt henkilö.</w:t>
+      </w:r>
+      <w:r>
+        <w:t xml:space="preserve"> Myös käyttäjäryhmä ”Ylläpitäjä” kuuluu tähän käyttäjäryhmään.</w:t>
+      </w:r>
+    </w:p>
+    <w:p>
+      <w:r>
+        <w:rPr>
+          <w:u w:val="single"/>
+        </w:rPr>
+        <w:t>Ylläpitäjä</w:t>
+      </w:r>
+      <w:r>
+        <w:t xml:space="preserve"> on käyttäjä jolla on oikeudet hallinnoida järjestelmää, esim. poistaa käyttäjiä järjestelmästä.</w:t>
+      </w:r>
+    </w:p>
+    <w:p/>
+    <w:p>
+      <w:pPr>
+        <w:pStyle w:val="Heading2"/>
+      </w:pPr>
+      <w:bookmarkStart w:id="6" w:name="_Toc383379000"/>
+      <w:r>
+        <w:t>Käyttötapauskuvaukset</w:t>
+      </w:r>
       <w:bookmarkEnd w:id="6"/>
     </w:p>
     <w:p>
       <w:r>
+        <w:t>All kuvattu tärkeimmät käyttötapaukset.</w:t>
+      </w:r>
+    </w:p>
+    <w:p>
+      <w:r>
         <w:rPr>
           <w:u w:val="single"/>
         </w:rPr>
-        <w:t>Nettisurffaaja</w:t>
-      </w:r>
-      <w:r>
-        <w:t xml:space="preserve"> on</w:t>
-      </w:r>
-      <w:r>
-        <w:t xml:space="preserve"> kuka tahansa, joka katselee järjestelmän www-sivuja  Internetin välityksellä. Kaikki muut käyttäjä</w:t>
-      </w:r>
-      <w:r>
-        <w:t xml:space="preserve">ryhmät kuuluvat myös tähän </w:t>
-      </w:r>
-      <w:r>
-        <w:t>käyttäjä</w:t>
-      </w:r>
-      <w:r>
-        <w:t>ryhmään.</w:t>
+        <w:t>Reseptien haku</w:t>
+      </w:r>
+      <w:r>
+        <w:t xml:space="preserve">. </w:t>
+      </w:r>
+      <w:r>
+        <w:t>Ohjeita voi hakea ruokalajin nimen ja raaka</w:t>
+      </w:r>
+      <w:r>
+        <w:t>-aineen perusteella. Myös resptin luokittelun</w:t>
+      </w:r>
+      <w:r>
+        <w:t xml:space="preserve"> perusteella (esim</w:t>
+      </w:r>
+      <w:r>
+        <w:t>. kala + alkuruoka) voi hakea.</w:t>
       </w:r>
     </w:p>
     <w:p>
@@ -1154,13 +1184,10 @@
         <w:rPr>
           <w:u w:val="single"/>
         </w:rPr>
-        <w:t>Käyttäjä</w:t>
-      </w:r>
-      <w:r>
-        <w:t xml:space="preserve"> on järjestelmään rekisteröitynyt henkilö.</w:t>
-      </w:r>
-      <w:r>
-        <w:t xml:space="preserve"> Myös käyttäjäryhmä ”Ylläpitäjä” kuuluu tähän käyttäjäryhmään.</w:t>
+        <w:t>Ostoslistan teko</w:t>
+      </w:r>
+      <w:r>
+        <w:t>. Ostoslista muodostetaan automaattisesti reseptistä tai ateriakokonaisuudesta. Ostoslistaan tulee raaka-aineet määrineen sekä ruokajuomat.</w:t>
       </w:r>
     </w:p>
     <w:p>
@@ -1168,189 +1195,128 @@
         <w:rPr>
           <w:u w:val="single"/>
         </w:rPr>
-        <w:t>Ylläpitäjä</w:t>
-      </w:r>
-      <w:r>
-        <w:t xml:space="preserve"> on käyttäjä jolla on oikeudet hallinnoida järjestelmää, esim. poistaa käyttäjiä järjestelmästä.</w:t>
-      </w:r>
+        <w:t>Ravitsemustietojen listaaminen</w:t>
+      </w:r>
+      <w:r>
+        <w:t>. Ravitsemustietolista muodostetaan automaattisesti reseptistä tai ateriakokonaisuudesta.</w:t>
+      </w:r>
+    </w:p>
+    <w:p>
+      <w:r>
+        <w:rPr>
+          <w:u w:val="single"/>
+        </w:rPr>
+        <w:t>Reseptin syöttö</w:t>
+      </w:r>
+      <w:r>
+        <w:t xml:space="preserve">. </w:t>
+      </w:r>
+      <w:r>
+        <w:t>Reseptin raaka-aineet ja niiden määrät syötetään valmistusvaiheittain. Oleteuksena resptillä on yksi valmistusvaihe, jonka nimi on sama kuin reseptin nimi. Jos vaiheita on useampia, nimetään kaikki vaiheet erikseen (myös ensimmäinen). Valmistusvaiheisiin liitetään kuvaus eli ohjeet kuinka vaiheessa toimitaan.</w:t>
+      </w:r>
+    </w:p>
+    <w:p>
+      <w:r>
+        <w:rPr>
+          <w:u w:val="single"/>
+        </w:rPr>
+        <w:t>Ateriakokonaisuuden muodostaminen</w:t>
+      </w:r>
+      <w:r>
+        <w:t>. Eri respteistä ja ruokajuomista muodostetaan ateriakokonaisuuksia valitsemalla ne järjestelmässä jo olevista resepteistä ja ruokajuomista.</w:t>
+      </w:r>
+    </w:p>
+    <w:p>
+      <w:r>
+        <w:rPr>
+          <w:u w:val="single"/>
+        </w:rPr>
+        <w:t>Ruokajuoman poisto</w:t>
+      </w:r>
+      <w:r>
+        <w:t>. Ylläpitäjä voi poistaa ruokajuoman jos sitä ei käytetä missään ateriakokonaisuudessa.</w:t>
+      </w:r>
+    </w:p>
+    <w:p>
+      <w:r>
+        <w:rPr>
+          <w:u w:val="single"/>
+        </w:rPr>
+        <w:t>Raaka-ainee</w:t>
+      </w:r>
+      <w:r>
+        <w:rPr>
+          <w:u w:val="single"/>
+        </w:rPr>
+        <w:t>n poisto</w:t>
+      </w:r>
+      <w:r>
+        <w:t>. Ylläpitäjä voi poistaa raaka-aineen jos sitä ei käytetä yhdessäkään reseptissä.</w:t>
+      </w:r>
+    </w:p>
+    <w:p>
+      <w:r>
+        <w:rPr>
+          <w:u w:val="single"/>
+        </w:rPr>
+        <w:t>Käyttäjän</w:t>
+      </w:r>
+      <w:r>
+        <w:rPr>
+          <w:u w:val="single"/>
+        </w:rPr>
+        <w:t xml:space="preserve"> poisto</w:t>
+      </w:r>
+      <w:r>
+        <w:t>. Ylläpitäjä voi poistaa käyttäjän esim. epäasiallisten reseptien lisääminen takia.</w:t>
+      </w:r>
+    </w:p>
+    <w:p>
+      <w:pPr>
+        <w:pStyle w:val="Heading1"/>
+      </w:pPr>
+      <w:bookmarkStart w:id="7" w:name="_Toc383379001"/>
+      <w:r>
+        <w:t>Järjestelmän tietosisältö</w:t>
+      </w:r>
+      <w:bookmarkEnd w:id="7"/>
     </w:p>
     <w:p/>
     <w:p>
-      <w:pPr>
-        <w:pStyle w:val="Heading2"/>
-      </w:pPr>
-      <w:bookmarkStart w:id="7" w:name="_Toc383379000"/>
-      <w:r>
-        <w:t>Käyttötapauskuvaukset</w:t>
-      </w:r>
-      <w:bookmarkEnd w:id="7"/>
-    </w:p>
-    <w:p>
-      <w:proofErr w:type="spellStart"/>
-      <w:r>
-        <w:t>All</w:t>
-      </w:r>
-      <w:proofErr w:type="spellEnd"/>
-      <w:r>
-        <w:t xml:space="preserve"> kuvattu tärkeimmät käyttötapaukset.</w:t>
-      </w:r>
-    </w:p>
-    <w:p>
-      <w:r>
-        <w:rPr>
-          <w:u w:val="single"/>
-        </w:rPr>
-        <w:t>Reseptien haku</w:t>
-      </w:r>
-      <w:r>
-        <w:t xml:space="preserve">. </w:t>
-      </w:r>
-      <w:r>
-        <w:t>Ohjeita voi hakea ruokalajin nimen ja raaka</w:t>
-      </w:r>
-      <w:r>
-        <w:t xml:space="preserve">-aineen perusteella. Myös </w:t>
-      </w:r>
-      <w:proofErr w:type="spellStart"/>
-      <w:r>
-        <w:t>resptin</w:t>
-      </w:r>
-      <w:proofErr w:type="spellEnd"/>
-      <w:r>
-        <w:t xml:space="preserve"> luokittelun</w:t>
-      </w:r>
-      <w:r>
-        <w:t xml:space="preserve"> perusteella (esim</w:t>
-      </w:r>
-      <w:r>
-        <w:t>. kala + alkuruoka) voi hakea.</w:t>
-      </w:r>
-    </w:p>
-    <w:p>
-      <w:r>
-        <w:rPr>
-          <w:u w:val="single"/>
-        </w:rPr>
-        <w:t>Ostoslistan teko</w:t>
-      </w:r>
-      <w:r>
-        <w:t>. Ostoslista muodostetaan automaattisesti reseptistä tai ateriakokonaisuudesta. Ostoslistaan tulee raaka-aineet määrineen sekä ruokajuomat.</w:t>
-      </w:r>
-    </w:p>
-    <w:p>
-      <w:r>
-        <w:rPr>
-          <w:u w:val="single"/>
-        </w:rPr>
-        <w:t>Ravitsemustietojen listaaminen</w:t>
-      </w:r>
-      <w:r>
-        <w:t>. Ravitsemustietolista muodostetaan automaattisesti reseptistä tai ateriakokonaisuudesta.</w:t>
-      </w:r>
-    </w:p>
-    <w:p>
-      <w:r>
-        <w:rPr>
-          <w:u w:val="single"/>
-        </w:rPr>
-        <w:t>Reseptin syöttö</w:t>
-      </w:r>
-      <w:r>
-        <w:t xml:space="preserve">. </w:t>
-      </w:r>
-      <w:r>
-        <w:t xml:space="preserve">Reseptin raaka-aineet ja niiden määrät syötetään valmistusvaiheittain. </w:t>
-      </w:r>
-      <w:proofErr w:type="spellStart"/>
-      <w:r>
-        <w:t>Oleteuksena</w:t>
-      </w:r>
-      <w:proofErr w:type="spellEnd"/>
-      <w:r>
-        <w:t xml:space="preserve"> </w:t>
-      </w:r>
-      <w:proofErr w:type="spellStart"/>
-      <w:r>
-        <w:t>resptillä</w:t>
-      </w:r>
-      <w:proofErr w:type="spellEnd"/>
-      <w:r>
-        <w:t xml:space="preserve"> on yksi valmistusvaihe, jonka nimi on sama kuin reseptin nimi. Jos vaiheita on useampia, nimetään kaikki vaiheet erikseen (myös ensimmäinen). Valmistusvaiheisiin liitetään kuvaus eli ohjeet kuinka vaiheessa toimitaan.</w:t>
-      </w:r>
-    </w:p>
-    <w:p>
-      <w:r>
-        <w:rPr>
-          <w:u w:val="single"/>
-        </w:rPr>
-        <w:t>Ateriakokonaisuuden muodostaminen</w:t>
-      </w:r>
-      <w:r>
-        <w:t xml:space="preserve">. Eri </w:t>
-      </w:r>
-      <w:proofErr w:type="spellStart"/>
-      <w:r>
-        <w:t>respteistä</w:t>
-      </w:r>
-      <w:proofErr w:type="spellEnd"/>
-      <w:r>
-        <w:t xml:space="preserve"> ja ruokajuomista muodostetaan ateriakokonaisuuksia valitsemalla ne järjestelmässä jo olevista resepteistä ja ruokajuomista.</w:t>
-      </w:r>
-    </w:p>
-    <w:p>
-      <w:r>
-        <w:rPr>
-          <w:u w:val="single"/>
-        </w:rPr>
-        <w:t>Ruokajuoman poisto</w:t>
-      </w:r>
-      <w:r>
-        <w:t>. Ylläpitäjä voi poistaa ruokajuoman jos sitä ei käytetä missään ateriakokonaisuudessa.</w:t>
-      </w:r>
-    </w:p>
-    <w:p>
-      <w:r>
-        <w:rPr>
-          <w:u w:val="single"/>
-        </w:rPr>
-        <w:t>Raaka-ainee</w:t>
-      </w:r>
-      <w:r>
-        <w:rPr>
-          <w:u w:val="single"/>
-        </w:rPr>
-        <w:t>n poisto</w:t>
-      </w:r>
-      <w:r>
-        <w:t>. Ylläpitäjä voi poistaa raaka-aineen jos sitä ei käytetä yhdessäkään reseptissä.</w:t>
-      </w:r>
-    </w:p>
-    <w:p>
-      <w:r>
-        <w:rPr>
-          <w:u w:val="single"/>
-        </w:rPr>
-        <w:t>Käyttäjän</w:t>
-      </w:r>
-      <w:r>
-        <w:rPr>
-          <w:u w:val="single"/>
-        </w:rPr>
-        <w:t xml:space="preserve"> poisto</w:t>
-      </w:r>
-      <w:r>
-        <w:t>. Ylläpitäjä voi poistaa käyttäjän esim. epäasiallisten reseptien lisääminen takia.</w:t>
-      </w:r>
+      <w:r>
+        <w:t>ks. doc/</w:t>
+      </w:r>
+      <w:r>
+        <w:t>tietosisaltokaavio</w:t>
+      </w:r>
+      <w:r>
+        <w:t>.pdf</w:t>
+      </w:r>
+    </w:p>
+    <w:p>
+      <w:pPr>
+        <w:rPr>
+          <w:lang w:val="en-US"/>
+        </w:rPr>
+      </w:pPr>
+      <w:r>
+        <w:rPr>
+          <w:lang w:val="en-US"/>
+        </w:rPr>
+        <w:t>tietotyypit ks. sql/create-tables.sql</w:t>
+      </w:r>
+      <w:bookmarkStart w:id="8" w:name="_GoBack"/>
+      <w:bookmarkEnd w:id="8"/>
     </w:p>
     <w:p>
       <w:pPr>
         <w:pStyle w:val="Heading1"/>
       </w:pPr>
-      <w:bookmarkStart w:id="8" w:name="_Toc383379001"/>
-      <w:r>
-        <w:t>Järjestelmän tietosisältö</w:t>
-      </w:r>
-      <w:bookmarkEnd w:id="8"/>
+      <w:bookmarkStart w:id="9" w:name="_Toc383379002"/>
+      <w:r>
+        <w:t>Relaatiotietokantakaavio</w:t>
+      </w:r>
+      <w:bookmarkEnd w:id="9"/>
     </w:p>
     <w:p/>
     <w:p>
@@ -1358,46 +1324,16 @@
         <w:t>ks. doc/</w:t>
       </w:r>
       <w:r>
-        <w:t>tietosisaltokaavio</w:t>
+        <w:t>relaatiotietokantakaavio</w:t>
       </w:r>
       <w:r>
         <w:t>.pdf</w:t>
       </w:r>
     </w:p>
     <w:p>
-      <w:pPr>
-        <w:pStyle w:val="Heading1"/>
-      </w:pPr>
-      <w:bookmarkStart w:id="9" w:name="_Toc383379002"/>
-      <w:r>
-        <w:t>Relaatiotietokantakaavio</w:t>
-      </w:r>
-      <w:bookmarkEnd w:id="9"/>
-    </w:p>
-    <w:p/>
-    <w:p>
-      <w:r>
-        <w:t xml:space="preserve">ks. </w:t>
-      </w:r>
-      <w:r>
-        <w:t>doc/</w:t>
-      </w:r>
-      <w:r>
-        <w:t>relaatiotietokantakaavio</w:t>
-      </w:r>
-      <w:r>
-        <w:t>.pdf</w:t>
-      </w:r>
-    </w:p>
-    <w:p>
-      <w:r>
-        <w:t xml:space="preserve">HUOM. </w:t>
-      </w:r>
-      <w:r>
-        <w:t>doc/</w:t>
-      </w:r>
-      <w:r>
-        <w:t xml:space="preserve">listaustesti ks. </w:t>
+      <w:r>
+        <w:lastRenderedPageBreak/>
+        <w:t xml:space="preserve">HUOM. doc/listaustesti ks. </w:t>
       </w:r>
       <w:r>
         <w:t>listaustesti</w:t>
@@ -2554,7 +2490,7 @@
 </file>
 
 <file path=customXml/itemProps1.xml><?xml version="1.0" encoding="utf-8"?>
-<ds:datastoreItem xmlns:ds="http://schemas.openxmlformats.org/officeDocument/2006/customXml" ds:itemID="{DD541CC2-EB9F-4B05-9973-1CC1F61BF0BE}">
+<ds:datastoreItem xmlns:ds="http://schemas.openxmlformats.org/officeDocument/2006/customXml" ds:itemID="{EF61E432-0F63-400A-A62D-74E5F89E5C0F}">
   <ds:schemaRefs>
     <ds:schemaRef ds:uri="http://schemas.openxmlformats.org/officeDocument/2006/bibliography"/>
   </ds:schemaRefs>

</xml_diff>

<commit_message>
alkaa olla palautuskunnossa - muokkaan viela mita ehdin
</commit_message>
<xml_diff>
--- a/doc/dokumentaatio.docx
+++ b/doc/dokumentaatio.docx
@@ -159,7 +159,7 @@
           <w:r>
             <w:fldChar w:fldCharType="separate"/>
           </w:r>
-          <w:hyperlink w:anchor="_Toc384593722" w:history="1">
+          <w:hyperlink w:anchor="_Toc386395037" w:history="1">
             <w:r>
               <w:rPr>
                 <w:rStyle w:val="Hyperlink"/>
@@ -201,7 +201,7 @@
                 <w:noProof/>
                 <w:webHidden/>
               </w:rPr>
-              <w:instrText xml:space="preserve"> PAGEREF _Toc384593722 \h </w:instrText>
+              <w:instrText xml:space="preserve"> PAGEREF _Toc386395037 \h </w:instrText>
             </w:r>
             <w:r>
               <w:rPr>
@@ -244,7 +244,7 @@
               <w:lang w:eastAsia="fi-FI"/>
             </w:rPr>
           </w:pPr>
-          <w:hyperlink w:anchor="_Toc384593723" w:history="1">
+          <w:hyperlink w:anchor="_Toc386395038" w:history="1">
             <w:r>
               <w:rPr>
                 <w:rStyle w:val="Hyperlink"/>
@@ -271,7 +271,7 @@
                 <w:noProof/>
                 <w:webHidden/>
               </w:rPr>
-              <w:instrText xml:space="preserve"> PAGEREF _Toc384593723 \h </w:instrText>
+              <w:instrText xml:space="preserve"> PAGEREF _Toc386395038 \h </w:instrText>
             </w:r>
             <w:r>
               <w:rPr>
@@ -314,7 +314,7 @@
               <w:lang w:eastAsia="fi-FI"/>
             </w:rPr>
           </w:pPr>
-          <w:hyperlink w:anchor="_Toc384593724" w:history="1">
+          <w:hyperlink w:anchor="_Toc386395039" w:history="1">
             <w:r>
               <w:rPr>
                 <w:rStyle w:val="Hyperlink"/>
@@ -341,7 +341,7 @@
                 <w:noProof/>
                 <w:webHidden/>
               </w:rPr>
-              <w:instrText xml:space="preserve"> PAGEREF _Toc384593724 \h </w:instrText>
+              <w:instrText xml:space="preserve"> PAGEREF _Toc386395039 \h </w:instrText>
             </w:r>
             <w:r>
               <w:rPr>
@@ -385,7 +385,7 @@
               <w:lang w:eastAsia="fi-FI"/>
             </w:rPr>
           </w:pPr>
-          <w:hyperlink w:anchor="_Toc384593725" w:history="1">
+          <w:hyperlink w:anchor="_Toc386395040" w:history="1">
             <w:r>
               <w:rPr>
                 <w:rStyle w:val="Hyperlink"/>
@@ -427,7 +427,7 @@
                 <w:noProof/>
                 <w:webHidden/>
               </w:rPr>
-              <w:instrText xml:space="preserve"> PAGEREF _Toc384593725 \h </w:instrText>
+              <w:instrText xml:space="preserve"> PAGEREF _Toc386395040 \h </w:instrText>
             </w:r>
             <w:r>
               <w:rPr>
@@ -470,7 +470,7 @@
               <w:lang w:eastAsia="fi-FI"/>
             </w:rPr>
           </w:pPr>
-          <w:hyperlink w:anchor="_Toc384593726" w:history="1">
+          <w:hyperlink w:anchor="_Toc386395041" w:history="1">
             <w:r>
               <w:rPr>
                 <w:rStyle w:val="Hyperlink"/>
@@ -497,7 +497,7 @@
                 <w:noProof/>
                 <w:webHidden/>
               </w:rPr>
-              <w:instrText xml:space="preserve"> PAGEREF _Toc384593726 \h </w:instrText>
+              <w:instrText xml:space="preserve"> PAGEREF _Toc386395041 \h </w:instrText>
             </w:r>
             <w:r>
               <w:rPr>
@@ -540,7 +540,7 @@
               <w:lang w:eastAsia="fi-FI"/>
             </w:rPr>
           </w:pPr>
-          <w:hyperlink w:anchor="_Toc384593727" w:history="1">
+          <w:hyperlink w:anchor="_Toc386395042" w:history="1">
             <w:r>
               <w:rPr>
                 <w:rStyle w:val="Hyperlink"/>
@@ -567,7 +567,7 @@
                 <w:noProof/>
                 <w:webHidden/>
               </w:rPr>
-              <w:instrText xml:space="preserve"> PAGEREF _Toc384593727 \h </w:instrText>
+              <w:instrText xml:space="preserve"> PAGEREF _Toc386395042 \h </w:instrText>
             </w:r>
             <w:r>
               <w:rPr>
@@ -610,7 +610,7 @@
               <w:lang w:eastAsia="fi-FI"/>
             </w:rPr>
           </w:pPr>
-          <w:hyperlink w:anchor="_Toc384593728" w:history="1">
+          <w:hyperlink w:anchor="_Toc386395043" w:history="1">
             <w:r>
               <w:rPr>
                 <w:rStyle w:val="Hyperlink"/>
@@ -637,7 +637,7 @@
                 <w:noProof/>
                 <w:webHidden/>
               </w:rPr>
-              <w:instrText xml:space="preserve"> PAGEREF _Toc384593728 \h </w:instrText>
+              <w:instrText xml:space="preserve"> PAGEREF _Toc386395043 \h </w:instrText>
             </w:r>
             <w:r>
               <w:rPr>
@@ -681,7 +681,7 @@
               <w:lang w:eastAsia="fi-FI"/>
             </w:rPr>
           </w:pPr>
-          <w:hyperlink w:anchor="_Toc384593729" w:history="1">
+          <w:hyperlink w:anchor="_Toc386395044" w:history="1">
             <w:r>
               <w:rPr>
                 <w:rStyle w:val="Hyperlink"/>
@@ -723,7 +723,77 @@
                 <w:noProof/>
                 <w:webHidden/>
               </w:rPr>
-              <w:instrText xml:space="preserve"> PAGEREF _Toc384593729 \h </w:instrText>
+              <w:instrText xml:space="preserve"> PAGEREF _Toc386395044 \h </w:instrText>
+            </w:r>
+            <w:r>
+              <w:rPr>
+                <w:noProof/>
+                <w:webHidden/>
+              </w:rPr>
+            </w:r>
+            <w:r>
+              <w:rPr>
+                <w:noProof/>
+                <w:webHidden/>
+              </w:rPr>
+              <w:fldChar w:fldCharType="separate"/>
+            </w:r>
+            <w:r>
+              <w:rPr>
+                <w:noProof/>
+                <w:webHidden/>
+              </w:rPr>
+              <w:t>6</w:t>
+            </w:r>
+            <w:r>
+              <w:rPr>
+                <w:noProof/>
+                <w:webHidden/>
+              </w:rPr>
+              <w:fldChar w:fldCharType="end"/>
+            </w:r>
+          </w:hyperlink>
+        </w:p>
+        <w:p>
+          <w:pPr>
+            <w:pStyle w:val="TOC2"/>
+            <w:tabs>
+              <w:tab w:val="right" w:leader="dot" w:pos="9628"/>
+            </w:tabs>
+            <w:rPr>
+              <w:rFonts w:eastAsiaTheme="minorEastAsia"/>
+              <w:noProof/>
+              <w:lang w:eastAsia="fi-FI"/>
+            </w:rPr>
+          </w:pPr>
+          <w:hyperlink w:anchor="_Toc386395045" w:history="1">
+            <w:r>
+              <w:rPr>
+                <w:rStyle w:val="Hyperlink"/>
+                <w:noProof/>
+              </w:rPr>
+              <w:t>Käsitekaavio</w:t>
+            </w:r>
+            <w:r>
+              <w:rPr>
+                <w:noProof/>
+                <w:webHidden/>
+              </w:rPr>
+              <w:tab/>
+            </w:r>
+            <w:r>
+              <w:rPr>
+                <w:noProof/>
+                <w:webHidden/>
+              </w:rPr>
+              <w:fldChar w:fldCharType="begin"/>
+            </w:r>
+            <w:r>
+              <w:rPr>
+                <w:noProof/>
+                <w:webHidden/>
+              </w:rPr>
+              <w:instrText xml:space="preserve"> PAGEREF _Toc386395045 \h </w:instrText>
             </w:r>
             <w:r>
               <w:rPr>
@@ -767,7 +837,7 @@
               <w:lang w:eastAsia="fi-FI"/>
             </w:rPr>
           </w:pPr>
-          <w:hyperlink w:anchor="_Toc384593730" w:history="1">
+          <w:hyperlink w:anchor="_Toc386395046" w:history="1">
             <w:r>
               <w:rPr>
                 <w:rStyle w:val="Hyperlink"/>
@@ -809,7 +879,7 @@
                 <w:noProof/>
                 <w:webHidden/>
               </w:rPr>
-              <w:instrText xml:space="preserve"> PAGEREF _Toc384593730 \h </w:instrText>
+              <w:instrText xml:space="preserve"> PAGEREF _Toc386395046 \h </w:instrText>
             </w:r>
             <w:r>
               <w:rPr>
@@ -829,7 +899,7 @@
                 <w:noProof/>
                 <w:webHidden/>
               </w:rPr>
-              <w:t>6</w:t>
+              <w:t>7</w:t>
             </w:r>
             <w:r>
               <w:rPr>
@@ -853,7 +923,7 @@
               <w:lang w:eastAsia="fi-FI"/>
             </w:rPr>
           </w:pPr>
-          <w:hyperlink w:anchor="_Toc384593731" w:history="1">
+          <w:hyperlink w:anchor="_Toc386395047" w:history="1">
             <w:r>
               <w:rPr>
                 <w:rStyle w:val="Hyperlink"/>
@@ -874,7 +944,7 @@
                 <w:rStyle w:val="Hyperlink"/>
                 <w:noProof/>
               </w:rPr>
-              <w:t>Asennustiedot</w:t>
+              <w:t>Järjestelmän yleisrakenne</w:t>
             </w:r>
             <w:r>
               <w:rPr>
@@ -895,7 +965,7 @@
                 <w:noProof/>
                 <w:webHidden/>
               </w:rPr>
-              <w:instrText xml:space="preserve"> PAGEREF _Toc384593731 \h </w:instrText>
+              <w:instrText xml:space="preserve"> PAGEREF _Toc386395047 \h </w:instrText>
             </w:r>
             <w:r>
               <w:rPr>
@@ -915,7 +985,7 @@
                 <w:noProof/>
                 <w:webHidden/>
               </w:rPr>
-              <w:t>7</w:t>
+              <w:t>8</w:t>
             </w:r>
             <w:r>
               <w:rPr>
@@ -939,7 +1009,7 @@
               <w:lang w:eastAsia="fi-FI"/>
             </w:rPr>
           </w:pPr>
-          <w:hyperlink w:anchor="_Toc384593732" w:history="1">
+          <w:hyperlink w:anchor="_Toc386395048" w:history="1">
             <w:r>
               <w:rPr>
                 <w:rStyle w:val="Hyperlink"/>
@@ -960,6 +1030,178 @@
                 <w:rStyle w:val="Hyperlink"/>
                 <w:noProof/>
               </w:rPr>
+              <w:t>Käyttöliittymä ja järjestelmän komponentit</w:t>
+            </w:r>
+            <w:r>
+              <w:rPr>
+                <w:noProof/>
+                <w:webHidden/>
+              </w:rPr>
+              <w:tab/>
+            </w:r>
+            <w:r>
+              <w:rPr>
+                <w:noProof/>
+                <w:webHidden/>
+              </w:rPr>
+              <w:fldChar w:fldCharType="begin"/>
+            </w:r>
+            <w:r>
+              <w:rPr>
+                <w:noProof/>
+                <w:webHidden/>
+              </w:rPr>
+              <w:instrText xml:space="preserve"> PAGEREF _Toc386395048 \h </w:instrText>
+            </w:r>
+            <w:r>
+              <w:rPr>
+                <w:noProof/>
+                <w:webHidden/>
+              </w:rPr>
+            </w:r>
+            <w:r>
+              <w:rPr>
+                <w:noProof/>
+                <w:webHidden/>
+              </w:rPr>
+              <w:fldChar w:fldCharType="separate"/>
+            </w:r>
+            <w:r>
+              <w:rPr>
+                <w:noProof/>
+                <w:webHidden/>
+              </w:rPr>
+              <w:t>8</w:t>
+            </w:r>
+            <w:r>
+              <w:rPr>
+                <w:noProof/>
+                <w:webHidden/>
+              </w:rPr>
+              <w:fldChar w:fldCharType="end"/>
+            </w:r>
+          </w:hyperlink>
+        </w:p>
+        <w:p>
+          <w:pPr>
+            <w:pStyle w:val="TOC1"/>
+            <w:tabs>
+              <w:tab w:val="left" w:pos="440"/>
+              <w:tab w:val="right" w:leader="dot" w:pos="9628"/>
+            </w:tabs>
+            <w:rPr>
+              <w:rFonts w:eastAsiaTheme="minorEastAsia"/>
+              <w:noProof/>
+              <w:lang w:eastAsia="fi-FI"/>
+            </w:rPr>
+          </w:pPr>
+          <w:hyperlink w:anchor="_Toc386395049" w:history="1">
+            <w:r>
+              <w:rPr>
+                <w:rStyle w:val="Hyperlink"/>
+                <w:noProof/>
+              </w:rPr>
+              <w:t>7.</w:t>
+            </w:r>
+            <w:r>
+              <w:rPr>
+                <w:rFonts w:eastAsiaTheme="minorEastAsia"/>
+                <w:noProof/>
+                <w:lang w:eastAsia="fi-FI"/>
+              </w:rPr>
+              <w:tab/>
+            </w:r>
+            <w:r>
+              <w:rPr>
+                <w:rStyle w:val="Hyperlink"/>
+                <w:noProof/>
+              </w:rPr>
+              <w:t>Asennustiedot</w:t>
+            </w:r>
+            <w:r>
+              <w:rPr>
+                <w:noProof/>
+                <w:webHidden/>
+              </w:rPr>
+              <w:tab/>
+            </w:r>
+            <w:r>
+              <w:rPr>
+                <w:noProof/>
+                <w:webHidden/>
+              </w:rPr>
+              <w:fldChar w:fldCharType="begin"/>
+            </w:r>
+            <w:r>
+              <w:rPr>
+                <w:noProof/>
+                <w:webHidden/>
+              </w:rPr>
+              <w:instrText xml:space="preserve"> PAGEREF _Toc386395049 \h </w:instrText>
+            </w:r>
+            <w:r>
+              <w:rPr>
+                <w:noProof/>
+                <w:webHidden/>
+              </w:rPr>
+            </w:r>
+            <w:r>
+              <w:rPr>
+                <w:noProof/>
+                <w:webHidden/>
+              </w:rPr>
+              <w:fldChar w:fldCharType="separate"/>
+            </w:r>
+            <w:r>
+              <w:rPr>
+                <w:noProof/>
+                <w:webHidden/>
+              </w:rPr>
+              <w:t>8</w:t>
+            </w:r>
+            <w:r>
+              <w:rPr>
+                <w:noProof/>
+                <w:webHidden/>
+              </w:rPr>
+              <w:fldChar w:fldCharType="end"/>
+            </w:r>
+          </w:hyperlink>
+        </w:p>
+        <w:p>
+          <w:pPr>
+            <w:pStyle w:val="TOC1"/>
+            <w:tabs>
+              <w:tab w:val="left" w:pos="440"/>
+              <w:tab w:val="right" w:leader="dot" w:pos="9628"/>
+            </w:tabs>
+            <w:rPr>
+              <w:rFonts w:eastAsiaTheme="minorEastAsia"/>
+              <w:noProof/>
+              <w:lang w:eastAsia="fi-FI"/>
+            </w:rPr>
+          </w:pPr>
+          <w:hyperlink w:anchor="_Toc386395050" w:history="1">
+            <w:r>
+              <w:rPr>
+                <w:rStyle w:val="Hyperlink"/>
+                <w:noProof/>
+              </w:rPr>
+              <w:t>8.</w:t>
+            </w:r>
+            <w:r>
+              <w:rPr>
+                <w:rFonts w:eastAsiaTheme="minorEastAsia"/>
+                <w:noProof/>
+                <w:lang w:eastAsia="fi-FI"/>
+              </w:rPr>
+              <w:tab/>
+            </w:r>
+            <w:r>
+              <w:rPr>
+                <w:rStyle w:val="Hyperlink"/>
+                <w:noProof/>
+              </w:rPr>
               <w:t>Käynnistys- / käyttöohje</w:t>
             </w:r>
             <w:r>
@@ -981,7 +1223,7 @@
                 <w:noProof/>
                 <w:webHidden/>
               </w:rPr>
-              <w:instrText xml:space="preserve"> PAGEREF _Toc384593732 \h </w:instrText>
+              <w:instrText xml:space="preserve"> PAGEREF _Toc386395050 \h </w:instrText>
             </w:r>
             <w:r>
               <w:rPr>
@@ -1001,7 +1243,179 @@
                 <w:noProof/>
                 <w:webHidden/>
               </w:rPr>
-              <w:t>7</w:t>
+              <w:t>8</w:t>
+            </w:r>
+            <w:r>
+              <w:rPr>
+                <w:noProof/>
+                <w:webHidden/>
+              </w:rPr>
+              <w:fldChar w:fldCharType="end"/>
+            </w:r>
+          </w:hyperlink>
+        </w:p>
+        <w:p>
+          <w:pPr>
+            <w:pStyle w:val="TOC1"/>
+            <w:tabs>
+              <w:tab w:val="left" w:pos="440"/>
+              <w:tab w:val="right" w:leader="dot" w:pos="9628"/>
+            </w:tabs>
+            <w:rPr>
+              <w:rFonts w:eastAsiaTheme="minorEastAsia"/>
+              <w:noProof/>
+              <w:lang w:eastAsia="fi-FI"/>
+            </w:rPr>
+          </w:pPr>
+          <w:hyperlink w:anchor="_Toc386395051" w:history="1">
+            <w:r>
+              <w:rPr>
+                <w:rStyle w:val="Hyperlink"/>
+                <w:noProof/>
+              </w:rPr>
+              <w:t>9.</w:t>
+            </w:r>
+            <w:r>
+              <w:rPr>
+                <w:rFonts w:eastAsiaTheme="minorEastAsia"/>
+                <w:noProof/>
+                <w:lang w:eastAsia="fi-FI"/>
+              </w:rPr>
+              <w:tab/>
+            </w:r>
+            <w:r>
+              <w:rPr>
+                <w:rStyle w:val="Hyperlink"/>
+                <w:noProof/>
+              </w:rPr>
+              <w:t>Testaus, tunnetut bugit ja puutteet sekä jatkokehitysideat</w:t>
+            </w:r>
+            <w:r>
+              <w:rPr>
+                <w:noProof/>
+                <w:webHidden/>
+              </w:rPr>
+              <w:tab/>
+            </w:r>
+            <w:r>
+              <w:rPr>
+                <w:noProof/>
+                <w:webHidden/>
+              </w:rPr>
+              <w:fldChar w:fldCharType="begin"/>
+            </w:r>
+            <w:r>
+              <w:rPr>
+                <w:noProof/>
+                <w:webHidden/>
+              </w:rPr>
+              <w:instrText xml:space="preserve"> PAGEREF _Toc386395051 \h </w:instrText>
+            </w:r>
+            <w:r>
+              <w:rPr>
+                <w:noProof/>
+                <w:webHidden/>
+              </w:rPr>
+            </w:r>
+            <w:r>
+              <w:rPr>
+                <w:noProof/>
+                <w:webHidden/>
+              </w:rPr>
+              <w:fldChar w:fldCharType="separate"/>
+            </w:r>
+            <w:r>
+              <w:rPr>
+                <w:noProof/>
+                <w:webHidden/>
+              </w:rPr>
+              <w:t>8</w:t>
+            </w:r>
+            <w:r>
+              <w:rPr>
+                <w:noProof/>
+                <w:webHidden/>
+              </w:rPr>
+              <w:fldChar w:fldCharType="end"/>
+            </w:r>
+          </w:hyperlink>
+        </w:p>
+        <w:p>
+          <w:pPr>
+            <w:pStyle w:val="TOC1"/>
+            <w:tabs>
+              <w:tab w:val="left" w:pos="660"/>
+              <w:tab w:val="right" w:leader="dot" w:pos="9628"/>
+            </w:tabs>
+            <w:rPr>
+              <w:rFonts w:eastAsiaTheme="minorEastAsia"/>
+              <w:noProof/>
+              <w:lang w:eastAsia="fi-FI"/>
+            </w:rPr>
+          </w:pPr>
+          <w:hyperlink w:anchor="_Toc386395052" w:history="1">
+            <w:r>
+              <w:rPr>
+                <w:rStyle w:val="Hyperlink"/>
+                <w:noProof/>
+              </w:rPr>
+              <w:t>10.</w:t>
+            </w:r>
+            <w:r>
+              <w:rPr>
+                <w:rFonts w:eastAsiaTheme="minorEastAsia"/>
+                <w:noProof/>
+                <w:lang w:eastAsia="fi-FI"/>
+              </w:rPr>
+              <w:tab/>
+            </w:r>
+            <w:r>
+              <w:rPr>
+                <w:rStyle w:val="Hyperlink"/>
+                <w:noProof/>
+              </w:rPr>
+              <w:t>Omat kokemukset</w:t>
+            </w:r>
+            <w:r>
+              <w:rPr>
+                <w:noProof/>
+                <w:webHidden/>
+              </w:rPr>
+              <w:tab/>
+            </w:r>
+            <w:r>
+              <w:rPr>
+                <w:noProof/>
+                <w:webHidden/>
+              </w:rPr>
+              <w:fldChar w:fldCharType="begin"/>
+            </w:r>
+            <w:r>
+              <w:rPr>
+                <w:noProof/>
+                <w:webHidden/>
+              </w:rPr>
+              <w:instrText xml:space="preserve"> PAGEREF _Toc386395052 \h </w:instrText>
+            </w:r>
+            <w:r>
+              <w:rPr>
+                <w:noProof/>
+                <w:webHidden/>
+              </w:rPr>
+            </w:r>
+            <w:r>
+              <w:rPr>
+                <w:noProof/>
+                <w:webHidden/>
+              </w:rPr>
+              <w:fldChar w:fldCharType="separate"/>
+            </w:r>
+            <w:r>
+              <w:rPr>
+                <w:noProof/>
+                <w:webHidden/>
+              </w:rPr>
+              <w:t>9</w:t>
             </w:r>
             <w:r>
               <w:rPr>
@@ -1045,7 +1459,6 @@
           <w:sz w:val="22"/>
         </w:rPr>
       </w:pPr>
-      <w:bookmarkStart w:id="0" w:name="_Toc384593722"/>
       <w:r>
         <w:rPr>
           <w:sz w:val="22"/>
@@ -1099,13 +1512,146 @@
         <w:rPr>
           <w:sz w:val="22"/>
         </w:rPr>
-        <w:t>joka kokonaisuudessaan sisältyy kehitysideoihin.</w:t>
-      </w:r>
+        <w:t>joka kokonaisuudessaan sisältyy kehitysideoihin</w:t>
+      </w:r>
+      <w:r>
+        <w:rPr>
+          <w:sz w:val="22"/>
+        </w:rPr>
+        <w:t>.</w:t>
+      </w:r>
+    </w:p>
+    <w:p>
+      <w:pPr>
+        <w:pStyle w:val="Title"/>
+        <w:rPr>
+          <w:sz w:val="22"/>
+        </w:rPr>
+      </w:pPr>
+    </w:p>
+    <w:p>
+      <w:pPr>
+        <w:pStyle w:val="Title"/>
+        <w:rPr>
+          <w:sz w:val="22"/>
+        </w:rPr>
+      </w:pPr>
+      <w:r>
+        <w:rPr>
+          <w:sz w:val="22"/>
+        </w:rPr>
+        <w:t xml:space="preserve">Kannassa on jonkin verran reseptejä. Erityisesti kannattaa etsiä ja katsoa reseptit </w:t>
+      </w:r>
+      <w:r>
+        <w:rPr>
+          <w:sz w:val="22"/>
+        </w:rPr>
+        <w:t>”</w:t>
+      </w:r>
+      <w:r>
+        <w:rPr>
+          <w:sz w:val="22"/>
+        </w:rPr>
+        <w:t>Lohikeitto</w:t>
+      </w:r>
+      <w:r>
+        <w:rPr>
+          <w:sz w:val="22"/>
+        </w:rPr>
+        <w:t>” ja ”</w:t>
+      </w:r>
+      <w:proofErr w:type="spellStart"/>
+      <w:r>
+        <w:rPr>
+          <w:sz w:val="22"/>
+        </w:rPr>
+        <w:t>test</w:t>
+      </w:r>
+      <w:proofErr w:type="spellEnd"/>
+      <w:r>
+        <w:rPr>
+          <w:sz w:val="22"/>
+        </w:rPr>
+        <w:t xml:space="preserve"> ostoslista</w:t>
+      </w:r>
+      <w:r>
+        <w:rPr>
+          <w:sz w:val="22"/>
+        </w:rPr>
+        <w:t>”, jolla voi testata määrien laskemista ostoslistaa varten</w:t>
+      </w:r>
+      <w:r>
+        <w:rPr>
+          <w:sz w:val="22"/>
+        </w:rPr>
+        <w:t>.</w:t>
+      </w:r>
+    </w:p>
+    <w:p>
+      <w:pPr>
+        <w:pStyle w:val="Title"/>
+        <w:rPr>
+          <w:sz w:val="22"/>
+        </w:rPr>
+      </w:pPr>
+    </w:p>
+    <w:p>
+      <w:pPr>
+        <w:pStyle w:val="Title"/>
+        <w:rPr>
+          <w:sz w:val="22"/>
+        </w:rPr>
+      </w:pPr>
+      <w:r>
+        <w:rPr>
+          <w:sz w:val="22"/>
+        </w:rPr>
+        <w:t xml:space="preserve">CRUD-nelikko on toteutettu taululle </w:t>
+      </w:r>
+      <w:proofErr w:type="spellStart"/>
+      <w:r>
+        <w:rPr>
+          <w:sz w:val="22"/>
+        </w:rPr>
+        <w:t>Kayttaja</w:t>
+      </w:r>
+      <w:proofErr w:type="spellEnd"/>
+      <w:r>
+        <w:rPr>
+          <w:sz w:val="22"/>
+        </w:rPr>
+        <w:t>.</w:t>
+      </w:r>
+    </w:p>
+    <w:p>
+      <w:pPr>
+        <w:pStyle w:val="Title"/>
+        <w:rPr>
+          <w:sz w:val="22"/>
+        </w:rPr>
+      </w:pPr>
+    </w:p>
+    <w:p>
+      <w:pPr>
+        <w:pStyle w:val="Title"/>
+        <w:rPr>
+          <w:sz w:val="22"/>
+        </w:rPr>
+      </w:pPr>
+    </w:p>
+    <w:p>
+      <w:pPr>
+        <w:pStyle w:val="Title"/>
+        <w:rPr>
+          <w:sz w:val="22"/>
+        </w:rPr>
+      </w:pPr>
     </w:p>
     <w:p>
       <w:pPr>
         <w:pStyle w:val="Heading1"/>
       </w:pPr>
+      <w:bookmarkStart w:id="0" w:name="_Toc386395037"/>
       <w:r>
         <w:t>Johdanto</w:t>
       </w:r>
@@ -1115,7 +1661,7 @@
       <w:pPr>
         <w:pStyle w:val="Heading2"/>
       </w:pPr>
-      <w:bookmarkStart w:id="1" w:name="_Toc384593723"/>
+      <w:bookmarkStart w:id="1" w:name="_Toc386395038"/>
       <w:r>
         <w:t>Järjestelmän kuvaus ja tarkoitus</w:t>
       </w:r>
@@ -1266,7 +1812,7 @@
       <w:pPr>
         <w:pStyle w:val="Heading2"/>
       </w:pPr>
-      <w:bookmarkStart w:id="2" w:name="_Toc384593724"/>
+      <w:bookmarkStart w:id="2" w:name="_Toc386395039"/>
       <w:r>
         <w:t>Järjestelmän tekninen toteutus</w:t>
       </w:r>
@@ -1303,7 +1849,7 @@
       <w:pPr>
         <w:pStyle w:val="Heading1"/>
       </w:pPr>
-      <w:bookmarkStart w:id="3" w:name="_Toc384593725"/>
+      <w:bookmarkStart w:id="3" w:name="_Toc386395040"/>
       <w:r>
         <w:lastRenderedPageBreak/>
         <w:t>Yleiskuva järjestelmästä</w:t>
@@ -1314,13 +1860,14 @@
       <w:pPr>
         <w:pStyle w:val="Heading2"/>
       </w:pPr>
-      <w:bookmarkStart w:id="4" w:name="_Toc384593726"/>
+      <w:bookmarkStart w:id="4" w:name="_Toc386395041"/>
       <w:r>
         <w:t>Käyttötapauskaavio</w:t>
       </w:r>
       <w:bookmarkEnd w:id="4"/>
     </w:p>
     <w:p>
+      <w:bookmarkStart w:id="5" w:name="_GoBack"/>
       <w:r>
         <w:rPr>
           <w:noProof/>
@@ -1330,7 +1877,7 @@
           <wp:inline distT="0" distB="0" distL="0" distR="0">
             <wp:extent cx="6120130" cy="6038850"/>
             <wp:effectExtent l="0" t="0" r="0" b="0"/>
-            <wp:docPr id="2" name="Picture 2"/>
+            <wp:docPr id="9" name="Picture 9"/>
             <wp:cNvGraphicFramePr>
               <a:graphicFrameLocks xmlns:a="http://schemas.openxmlformats.org/drawingml/2006/main" noChangeAspect="1"/>
             </wp:cNvGraphicFramePr>
@@ -1338,11 +1885,11 @@
               <a:graphicData uri="http://schemas.openxmlformats.org/drawingml/2006/picture">
                 <pic:pic xmlns:pic="http://schemas.openxmlformats.org/drawingml/2006/picture">
                   <pic:nvPicPr>
-                    <pic:cNvPr id="2" name="kayttotapauskaavio.png"/>
+                    <pic:cNvPr id="9" name="kayttotapauskaavio.png"/>
                     <pic:cNvPicPr/>
                   </pic:nvPicPr>
                   <pic:blipFill>
-                    <a:blip r:embed="rId6">
+                    <a:blip r:embed="rId6" cstate="print">
                       <a:extLst>
                         <a:ext uri="{28A0092B-C50C-407E-A947-70E740481C1C}">
                           <a14:useLocalDpi xmlns:a14="http://schemas.microsoft.com/office/drawing/2010/main" val="0"/>
@@ -1368,6 +1915,7 @@
           </wp:inline>
         </w:drawing>
       </w:r>
+      <w:bookmarkEnd w:id="5"/>
     </w:p>
     <w:p>
       <w:pPr>
@@ -1387,12 +1935,12 @@
       <w:pPr>
         <w:pStyle w:val="Heading2"/>
       </w:pPr>
-      <w:bookmarkStart w:id="5" w:name="_Toc384593727"/>
+      <w:bookmarkStart w:id="6" w:name="_Toc386395042"/>
       <w:r>
         <w:lastRenderedPageBreak/>
         <w:t>Käyttäjäryhmät</w:t>
       </w:r>
-      <w:bookmarkEnd w:id="5"/>
+      <w:bookmarkEnd w:id="6"/>
     </w:p>
     <w:p>
       <w:r>
@@ -1459,11 +2007,11 @@
       <w:pPr>
         <w:pStyle w:val="Heading2"/>
       </w:pPr>
-      <w:bookmarkStart w:id="6" w:name="_Toc384593728"/>
+      <w:bookmarkStart w:id="7" w:name="_Toc386395043"/>
       <w:r>
         <w:t>Käyttötapauskuvaukset</w:t>
       </w:r>
-      <w:bookmarkEnd w:id="6"/>
+      <w:bookmarkEnd w:id="7"/>
     </w:p>
     <w:p>
       <w:r>
@@ -1749,17 +2297,18 @@
       <w:pPr>
         <w:pStyle w:val="Heading1"/>
       </w:pPr>
-      <w:bookmarkStart w:id="7" w:name="_Toc384593729"/>
+      <w:bookmarkStart w:id="8" w:name="_Toc386395044"/>
       <w:r>
         <w:lastRenderedPageBreak/>
         <w:t>Järjestelmän tietosisältö</w:t>
       </w:r>
-      <w:bookmarkEnd w:id="7"/>
+      <w:bookmarkEnd w:id="8"/>
     </w:p>
     <w:p>
       <w:pPr>
         <w:pStyle w:val="Heading2"/>
       </w:pPr>
+      <w:bookmarkStart w:id="9" w:name="_Toc386395045"/>
       <w:r>
         <w:t>Kä</w:t>
       </w:r>
@@ -1769,6 +2318,7 @@
       <w:r>
         <w:t>kaavio</w:t>
       </w:r>
+      <w:bookmarkEnd w:id="9"/>
     </w:p>
     <w:p>
       <w:r>
@@ -3792,11 +4342,11 @@
       <w:pPr>
         <w:pStyle w:val="Heading1"/>
       </w:pPr>
-      <w:bookmarkStart w:id="8" w:name="_Toc384593730"/>
+      <w:bookmarkStart w:id="10" w:name="_Toc386395046"/>
       <w:r>
         <w:t>Relaatiotietokantakaavio</w:t>
       </w:r>
-      <w:bookmarkEnd w:id="8"/>
+      <w:bookmarkEnd w:id="10"/>
     </w:p>
     <w:p>
       <w:r>
@@ -3852,7 +4402,7 @@
       <w:pPr>
         <w:pStyle w:val="Heading1"/>
       </w:pPr>
-      <w:bookmarkStart w:id="9" w:name="_Toc384593731"/>
+      <w:bookmarkStart w:id="11" w:name="_Toc386395047"/>
       <w:r>
         <w:lastRenderedPageBreak/>
         <w:t>Järjestelmän yleisrakenn</w:t>
@@ -3860,6 +4410,7 @@
       <w:r>
         <w:t>e</w:t>
       </w:r>
+      <w:bookmarkEnd w:id="11"/>
     </w:p>
     <w:p>
       <w:proofErr w:type="spellStart"/>
@@ -3929,6 +4480,9 @@
       <w:r>
         <w:t>/.</w:t>
       </w:r>
+      <w:r>
+        <w:t xml:space="preserve"> Näkymätiedostot on nimetty suomeksi ja niissä on </w:t>
+      </w:r>
     </w:p>
     <w:p>
       <w:proofErr w:type="spellStart"/>
@@ -3939,8 +4493,6 @@
       <w:r>
         <w:t>-tyylitie</w:t>
       </w:r>
-      <w:bookmarkStart w:id="10" w:name="_GoBack"/>
-      <w:bookmarkEnd w:id="10"/>
       <w:r>
         <w:t xml:space="preserve">dostot ovat alihakemistossa </w:t>
       </w:r>
@@ -3957,29 +4509,107 @@
       <w:r>
         <w:t xml:space="preserve">Sql-tiedosto, jossa luodaan tietokannan taulut, on alihakemistossa /sql. </w:t>
       </w:r>
-      <w:proofErr w:type="gramStart"/>
-      <w:r>
-        <w:t>Siletä löytyvät myös tietokannan alasajoon ja testidatan syöttämiseen tarvittavat tiedostot.</w:t>
-      </w:r>
-      <w:proofErr w:type="gramEnd"/>
-    </w:p>
-    <w:p/>
+      <w:r>
+        <w:t>Si</w:t>
+      </w:r>
+      <w:r>
+        <w:t>e</w:t>
+      </w:r>
+      <w:r>
+        <w:t>l</w:t>
+      </w:r>
+      <w:r>
+        <w:t>tä löytyvät myös tietokannan alasajoon ja testidatan syöttämiseen tarvittavat tiedostot.</w:t>
+      </w:r>
+    </w:p>
+    <w:p>
+      <w:r>
+        <w:br w:type="page"/>
+      </w:r>
+    </w:p>
     <w:p>
       <w:pPr>
         <w:pStyle w:val="Heading1"/>
       </w:pPr>
-      <w:r>
+      <w:bookmarkStart w:id="12" w:name="_Toc386395048"/>
+      <w:r>
+        <w:lastRenderedPageBreak/>
         <w:t>Käyttöliittymä ja järjestelmän komponentit</w:t>
       </w:r>
+      <w:bookmarkEnd w:id="12"/>
+    </w:p>
+    <w:p>
+      <w:r>
+        <w:t xml:space="preserve">Sovelluksessa on navigaatiopalkki, josta pääsee sinne mihin kaaviossa on nuolet </w:t>
+      </w:r>
+      <w:proofErr w:type="spellStart"/>
+      <w:r>
+        <w:t>Etusivu:lta</w:t>
+      </w:r>
+      <w:proofErr w:type="spellEnd"/>
+      <w:r>
+        <w:t>.</w:t>
+      </w:r>
+    </w:p>
+    <w:p>
+      <w:r>
+        <w:rPr>
+          <w:noProof/>
+          <w:lang w:eastAsia="fi-FI"/>
+        </w:rPr>
+        <w:drawing>
+          <wp:inline distT="0" distB="0" distL="0" distR="0">
+            <wp:extent cx="6120130" cy="8074856"/>
+            <wp:effectExtent l="0" t="0" r="0" b="2540"/>
+            <wp:docPr id="8" name="Picture 8"/>
+            <wp:cNvGraphicFramePr>
+              <a:graphicFrameLocks xmlns:a="http://schemas.openxmlformats.org/drawingml/2006/main" noChangeAspect="1"/>
+            </wp:cNvGraphicFramePr>
+            <a:graphic xmlns:a="http://schemas.openxmlformats.org/drawingml/2006/main">
+              <a:graphicData uri="http://schemas.openxmlformats.org/drawingml/2006/picture">
+                <pic:pic xmlns:pic="http://schemas.openxmlformats.org/drawingml/2006/picture">
+                  <pic:nvPicPr>
+                    <pic:cNvPr id="8" name="kayttoliittymakaavio.png"/>
+                    <pic:cNvPicPr/>
+                  </pic:nvPicPr>
+                  <pic:blipFill>
+                    <a:blip r:embed="rId9" cstate="print">
+                      <a:extLst>
+                        <a:ext uri="{28A0092B-C50C-407E-A947-70E740481C1C}">
+                          <a14:useLocalDpi xmlns:a14="http://schemas.microsoft.com/office/drawing/2010/main" val="0"/>
+                        </a:ext>
+                      </a:extLst>
+                    </a:blip>
+                    <a:stretch>
+                      <a:fillRect/>
+                    </a:stretch>
+                  </pic:blipFill>
+                  <pic:spPr>
+                    <a:xfrm>
+                      <a:off x="0" y="0"/>
+                      <a:ext cx="6121921" cy="8077219"/>
+                    </a:xfrm>
+                    <a:prstGeom prst="rect">
+                      <a:avLst/>
+                    </a:prstGeom>
+                  </pic:spPr>
+                </pic:pic>
+              </a:graphicData>
+            </a:graphic>
+          </wp:inline>
+        </w:drawing>
+      </w:r>
     </w:p>
     <w:p>
       <w:pPr>
         <w:pStyle w:val="Heading1"/>
       </w:pPr>
-      <w:r>
+      <w:bookmarkStart w:id="13" w:name="_Toc386395049"/>
+      <w:r>
+        <w:lastRenderedPageBreak/>
         <w:t>Asennustiedot</w:t>
       </w:r>
-      <w:bookmarkEnd w:id="9"/>
+      <w:bookmarkEnd w:id="13"/>
     </w:p>
     <w:p>
       <w:r>
@@ -3999,13 +4629,7 @@
       </w:r>
       <w:proofErr w:type="spellEnd"/>
       <w:r>
-        <w:t xml:space="preserve">-hakemisto). </w:t>
-      </w:r>
-      <w:r>
-        <w:rPr>
-          <w:highlight w:val="green"/>
-        </w:rPr>
-        <w:t>Aseta sen jälkeen tietokannan yhteystiedot oikeaksi</w:t>
+        <w:t>-hakemisto). Aseta sen jälkeen tietokannan yhteystiedot oikeaksi</w:t>
       </w:r>
       <w:r>
         <w:t xml:space="preserve"> tiedostoon </w:t>
@@ -4266,17 +4890,17 @@
       <w:pPr>
         <w:pStyle w:val="Heading1"/>
       </w:pPr>
-      <w:bookmarkStart w:id="11" w:name="_Toc384593732"/>
+      <w:bookmarkStart w:id="14" w:name="_Toc386395050"/>
       <w:r>
         <w:t>Käynnistys- / käyttöohje</w:t>
       </w:r>
-      <w:bookmarkEnd w:id="11"/>
+      <w:bookmarkEnd w:id="14"/>
     </w:p>
     <w:p>
       <w:r>
         <w:t xml:space="preserve">Sovellus löytyy osoitteesta: </w:t>
       </w:r>
-      <w:hyperlink r:id="rId9" w:history="1">
+      <w:hyperlink r:id="rId10" w:history="1">
         <w:r>
           <w:rPr>
             <w:rStyle w:val="Hyperlink"/>
@@ -4317,6 +4941,7 @@
       <w:pPr>
         <w:pStyle w:val="Heading1"/>
       </w:pPr>
+      <w:bookmarkStart w:id="15" w:name="_Toc386395051"/>
       <w:proofErr w:type="gramStart"/>
       <w:r>
         <w:t xml:space="preserve">Testaus, tunnetut </w:t>
@@ -4329,6 +4954,7 @@
       <w:r>
         <w:t xml:space="preserve"> ja puutteet sekä jatkokehitysideat</w:t>
       </w:r>
+      <w:bookmarkEnd w:id="15"/>
       <w:proofErr w:type="gramEnd"/>
     </w:p>
     <w:p>
@@ -4345,10 +4971,11 @@
       <w:pPr>
         <w:pStyle w:val="Heading1"/>
       </w:pPr>
-      <w:r>
-        <w:lastRenderedPageBreak/>
+      <w:bookmarkStart w:id="16" w:name="_Toc386395052"/>
+      <w:r>
         <w:t>Omat kokemukset</w:t>
       </w:r>
+      <w:bookmarkEnd w:id="16"/>
     </w:p>
     <w:p>
       <w:r>
@@ -5537,7 +6164,7 @@
 </file>
 
 <file path=customXml/itemProps1.xml><?xml version="1.0" encoding="utf-8"?>
-<ds:datastoreItem xmlns:ds="http://schemas.openxmlformats.org/officeDocument/2006/customXml" ds:itemID="{2B0BF570-049A-4492-B030-157163124A3C}">
+<ds:datastoreItem xmlns:ds="http://schemas.openxmlformats.org/officeDocument/2006/customXml" ds:itemID="{BD7034E3-C205-4225-BD3A-8DDE2F5618C4}">
   <ds:schemaRefs>
     <ds:schemaRef ds:uri="http://schemas.openxmlformats.org/officeDocument/2006/bibliography"/>
   </ds:schemaRefs>

</xml_diff>

<commit_message>
alkaa olla palautuskunnossa 2 - muokkaan viela mita ehdin
</commit_message>
<xml_diff>
--- a/doc/dokumentaatio.docx
+++ b/doc/dokumentaatio.docx
@@ -159,38 +159,155 @@
           <w:r>
             <w:fldChar w:fldCharType="separate"/>
           </w:r>
-          <w:hyperlink w:anchor="_Toc386395037" w:history="1">
+          <w:bookmarkStart w:id="0" w:name="_GoBack"/>
+          <w:bookmarkEnd w:id="0"/>
+          <w:r>
+            <w:rPr>
+              <w:rStyle w:val="Hyperlink"/>
+              <w:noProof/>
+            </w:rPr>
+            <w:fldChar w:fldCharType="begin"/>
+          </w:r>
+          <w:r>
+            <w:rPr>
+              <w:rStyle w:val="Hyperlink"/>
+              <w:noProof/>
+            </w:rPr>
+            <w:instrText xml:space="preserve"> </w:instrText>
+          </w:r>
+          <w:r>
+            <w:rPr>
+              <w:noProof/>
+            </w:rPr>
+            <w:instrText>HYPERLINK \l "_Toc386401163"</w:instrText>
+          </w:r>
+          <w:r>
+            <w:rPr>
+              <w:rStyle w:val="Hyperlink"/>
+              <w:noProof/>
+            </w:rPr>
+            <w:instrText xml:space="preserve"> </w:instrText>
+          </w:r>
+          <w:r>
+            <w:rPr>
+              <w:rStyle w:val="Hyperlink"/>
+              <w:noProof/>
+            </w:rPr>
+          </w:r>
+          <w:r>
+            <w:rPr>
+              <w:rStyle w:val="Hyperlink"/>
+              <w:noProof/>
+            </w:rPr>
+            <w:fldChar w:fldCharType="separate"/>
+          </w:r>
+          <w:r>
+            <w:rPr>
+              <w:rStyle w:val="Hyperlink"/>
+              <w:noProof/>
+            </w:rPr>
+            <w:t>1.</w:t>
+          </w:r>
+          <w:r>
+            <w:rPr>
+              <w:rFonts w:eastAsiaTheme="minorEastAsia"/>
+              <w:noProof/>
+              <w:lang w:eastAsia="fi-FI"/>
+            </w:rPr>
+            <w:tab/>
+          </w:r>
+          <w:r>
+            <w:rPr>
+              <w:rStyle w:val="Hyperlink"/>
+              <w:noProof/>
+            </w:rPr>
+            <w:t>Johdanto</w:t>
+          </w:r>
+          <w:r>
+            <w:rPr>
+              <w:noProof/>
+              <w:webHidden/>
+            </w:rPr>
+            <w:tab/>
+          </w:r>
+          <w:r>
+            <w:rPr>
+              <w:noProof/>
+              <w:webHidden/>
+            </w:rPr>
+            <w:fldChar w:fldCharType="begin"/>
+          </w:r>
+          <w:r>
+            <w:rPr>
+              <w:noProof/>
+              <w:webHidden/>
+            </w:rPr>
+            <w:instrText xml:space="preserve"> PAGEREF _Toc386401163 \h </w:instrText>
+          </w:r>
+          <w:r>
+            <w:rPr>
+              <w:noProof/>
+              <w:webHidden/>
+            </w:rPr>
+          </w:r>
+          <w:r>
+            <w:rPr>
+              <w:noProof/>
+              <w:webHidden/>
+            </w:rPr>
+            <w:fldChar w:fldCharType="separate"/>
+          </w:r>
+          <w:r>
+            <w:rPr>
+              <w:noProof/>
+              <w:webHidden/>
+            </w:rPr>
+            <w:t>3</w:t>
+          </w:r>
+          <w:r>
+            <w:rPr>
+              <w:noProof/>
+              <w:webHidden/>
+            </w:rPr>
+            <w:fldChar w:fldCharType="end"/>
+          </w:r>
+          <w:r>
+            <w:rPr>
+              <w:rStyle w:val="Hyperlink"/>
+              <w:noProof/>
+            </w:rPr>
+            <w:fldChar w:fldCharType="end"/>
+          </w:r>
+        </w:p>
+        <w:p>
+          <w:pPr>
+            <w:pStyle w:val="TOC2"/>
+            <w:tabs>
+              <w:tab w:val="right" w:leader="dot" w:pos="9628"/>
+            </w:tabs>
+            <w:rPr>
+              <w:rFonts w:eastAsiaTheme="minorEastAsia"/>
+              <w:noProof/>
+              <w:lang w:eastAsia="fi-FI"/>
+            </w:rPr>
+          </w:pPr>
+          <w:hyperlink w:anchor="_Toc386401164" w:history="1">
             <w:r>
               <w:rPr>
                 <w:rStyle w:val="Hyperlink"/>
                 <w:noProof/>
               </w:rPr>
-              <w:t>1.</w:t>
-            </w:r>
-            <w:r>
-              <w:rPr>
-                <w:rFonts w:eastAsiaTheme="minorEastAsia"/>
-                <w:noProof/>
-                <w:lang w:eastAsia="fi-FI"/>
+              <w:t>Järjestelmän kuvaus ja tarkoitus</w:t>
+            </w:r>
+            <w:r>
+              <w:rPr>
+                <w:noProof/>
+                <w:webHidden/>
               </w:rPr>
               <w:tab/>
             </w:r>
             <w:r>
               <w:rPr>
-                <w:rStyle w:val="Hyperlink"/>
-                <w:noProof/>
-              </w:rPr>
-              <w:t>Johdanto</w:t>
-            </w:r>
-            <w:r>
-              <w:rPr>
-                <w:noProof/>
-                <w:webHidden/>
-              </w:rPr>
-              <w:tab/>
-            </w:r>
-            <w:r>
-              <w:rPr>
                 <w:noProof/>
                 <w:webHidden/>
               </w:rPr>
@@ -201,7 +318,7 @@
                 <w:noProof/>
                 <w:webHidden/>
               </w:rPr>
-              <w:instrText xml:space="preserve"> PAGEREF _Toc386395037 \h </w:instrText>
+              <w:instrText xml:space="preserve"> PAGEREF _Toc386401164 \h </w:instrText>
             </w:r>
             <w:r>
               <w:rPr>
@@ -244,13 +361,13 @@
               <w:lang w:eastAsia="fi-FI"/>
             </w:rPr>
           </w:pPr>
-          <w:hyperlink w:anchor="_Toc386395038" w:history="1">
+          <w:hyperlink w:anchor="_Toc386401165" w:history="1">
             <w:r>
               <w:rPr>
                 <w:rStyle w:val="Hyperlink"/>
                 <w:noProof/>
               </w:rPr>
-              <w:t>Järjestelmän kuvaus ja tarkoitus</w:t>
+              <w:t>Järjestelmän tekninen toteutus</w:t>
             </w:r>
             <w:r>
               <w:rPr>
@@ -271,77 +388,7 @@
                 <w:noProof/>
                 <w:webHidden/>
               </w:rPr>
-              <w:instrText xml:space="preserve"> PAGEREF _Toc386395038 \h </w:instrText>
-            </w:r>
-            <w:r>
-              <w:rPr>
-                <w:noProof/>
-                <w:webHidden/>
-              </w:rPr>
-            </w:r>
-            <w:r>
-              <w:rPr>
-                <w:noProof/>
-                <w:webHidden/>
-              </w:rPr>
-              <w:fldChar w:fldCharType="separate"/>
-            </w:r>
-            <w:r>
-              <w:rPr>
-                <w:noProof/>
-                <w:webHidden/>
-              </w:rPr>
-              <w:t>3</w:t>
-            </w:r>
-            <w:r>
-              <w:rPr>
-                <w:noProof/>
-                <w:webHidden/>
-              </w:rPr>
-              <w:fldChar w:fldCharType="end"/>
-            </w:r>
-          </w:hyperlink>
-        </w:p>
-        <w:p>
-          <w:pPr>
-            <w:pStyle w:val="TOC2"/>
-            <w:tabs>
-              <w:tab w:val="right" w:leader="dot" w:pos="9628"/>
-            </w:tabs>
-            <w:rPr>
-              <w:rFonts w:eastAsiaTheme="minorEastAsia"/>
-              <w:noProof/>
-              <w:lang w:eastAsia="fi-FI"/>
-            </w:rPr>
-          </w:pPr>
-          <w:hyperlink w:anchor="_Toc386395039" w:history="1">
-            <w:r>
-              <w:rPr>
-                <w:rStyle w:val="Hyperlink"/>
-                <w:noProof/>
-              </w:rPr>
-              <w:t>Järjestelmän tekninen toteutus</w:t>
-            </w:r>
-            <w:r>
-              <w:rPr>
-                <w:noProof/>
-                <w:webHidden/>
-              </w:rPr>
-              <w:tab/>
-            </w:r>
-            <w:r>
-              <w:rPr>
-                <w:noProof/>
-                <w:webHidden/>
-              </w:rPr>
-              <w:fldChar w:fldCharType="begin"/>
-            </w:r>
-            <w:r>
-              <w:rPr>
-                <w:noProof/>
-                <w:webHidden/>
-              </w:rPr>
-              <w:instrText xml:space="preserve"> PAGEREF _Toc386395039 \h </w:instrText>
+              <w:instrText xml:space="preserve"> PAGEREF _Toc386401165 \h </w:instrText>
             </w:r>
             <w:r>
               <w:rPr>
@@ -385,7 +432,7 @@
               <w:lang w:eastAsia="fi-FI"/>
             </w:rPr>
           </w:pPr>
-          <w:hyperlink w:anchor="_Toc386395040" w:history="1">
+          <w:hyperlink w:anchor="_Toc386401166" w:history="1">
             <w:r>
               <w:rPr>
                 <w:rStyle w:val="Hyperlink"/>
@@ -427,7 +474,7 @@
                 <w:noProof/>
                 <w:webHidden/>
               </w:rPr>
-              <w:instrText xml:space="preserve"> PAGEREF _Toc386395040 \h </w:instrText>
+              <w:instrText xml:space="preserve"> PAGEREF _Toc386401166 \h </w:instrText>
             </w:r>
             <w:r>
               <w:rPr>
@@ -470,7 +517,7 @@
               <w:lang w:eastAsia="fi-FI"/>
             </w:rPr>
           </w:pPr>
-          <w:hyperlink w:anchor="_Toc386395041" w:history="1">
+          <w:hyperlink w:anchor="_Toc386401167" w:history="1">
             <w:r>
               <w:rPr>
                 <w:rStyle w:val="Hyperlink"/>
@@ -497,7 +544,7 @@
                 <w:noProof/>
                 <w:webHidden/>
               </w:rPr>
-              <w:instrText xml:space="preserve"> PAGEREF _Toc386395041 \h </w:instrText>
+              <w:instrText xml:space="preserve"> PAGEREF _Toc386401167 \h </w:instrText>
             </w:r>
             <w:r>
               <w:rPr>
@@ -540,7 +587,7 @@
               <w:lang w:eastAsia="fi-FI"/>
             </w:rPr>
           </w:pPr>
-          <w:hyperlink w:anchor="_Toc386395042" w:history="1">
+          <w:hyperlink w:anchor="_Toc386401168" w:history="1">
             <w:r>
               <w:rPr>
                 <w:rStyle w:val="Hyperlink"/>
@@ -567,7 +614,7 @@
                 <w:noProof/>
                 <w:webHidden/>
               </w:rPr>
-              <w:instrText xml:space="preserve"> PAGEREF _Toc386395042 \h </w:instrText>
+              <w:instrText xml:space="preserve"> PAGEREF _Toc386401168 \h </w:instrText>
             </w:r>
             <w:r>
               <w:rPr>
@@ -610,7 +657,7 @@
               <w:lang w:eastAsia="fi-FI"/>
             </w:rPr>
           </w:pPr>
-          <w:hyperlink w:anchor="_Toc386395043" w:history="1">
+          <w:hyperlink w:anchor="_Toc386401169" w:history="1">
             <w:r>
               <w:rPr>
                 <w:rStyle w:val="Hyperlink"/>
@@ -637,7 +684,7 @@
                 <w:noProof/>
                 <w:webHidden/>
               </w:rPr>
-              <w:instrText xml:space="preserve"> PAGEREF _Toc386395043 \h </w:instrText>
+              <w:instrText xml:space="preserve"> PAGEREF _Toc386401169 \h </w:instrText>
             </w:r>
             <w:r>
               <w:rPr>
@@ -681,7 +728,7 @@
               <w:lang w:eastAsia="fi-FI"/>
             </w:rPr>
           </w:pPr>
-          <w:hyperlink w:anchor="_Toc386395044" w:history="1">
+          <w:hyperlink w:anchor="_Toc386401170" w:history="1">
             <w:r>
               <w:rPr>
                 <w:rStyle w:val="Hyperlink"/>
@@ -723,7 +770,7 @@
                 <w:noProof/>
                 <w:webHidden/>
               </w:rPr>
-              <w:instrText xml:space="preserve"> PAGEREF _Toc386395044 \h </w:instrText>
+              <w:instrText xml:space="preserve"> PAGEREF _Toc386401170 \h </w:instrText>
             </w:r>
             <w:r>
               <w:rPr>
@@ -766,7 +813,7 @@
               <w:lang w:eastAsia="fi-FI"/>
             </w:rPr>
           </w:pPr>
-          <w:hyperlink w:anchor="_Toc386395045" w:history="1">
+          <w:hyperlink w:anchor="_Toc386401171" w:history="1">
             <w:r>
               <w:rPr>
                 <w:rStyle w:val="Hyperlink"/>
@@ -793,7 +840,7 @@
                 <w:noProof/>
                 <w:webHidden/>
               </w:rPr>
-              <w:instrText xml:space="preserve"> PAGEREF _Toc386395045 \h </w:instrText>
+              <w:instrText xml:space="preserve"> PAGEREF _Toc386401171 \h </w:instrText>
             </w:r>
             <w:r>
               <w:rPr>
@@ -837,7 +884,7 @@
               <w:lang w:eastAsia="fi-FI"/>
             </w:rPr>
           </w:pPr>
-          <w:hyperlink w:anchor="_Toc386395046" w:history="1">
+          <w:hyperlink w:anchor="_Toc386401172" w:history="1">
             <w:r>
               <w:rPr>
                 <w:rStyle w:val="Hyperlink"/>
@@ -879,7 +926,7 @@
                 <w:noProof/>
                 <w:webHidden/>
               </w:rPr>
-              <w:instrText xml:space="preserve"> PAGEREF _Toc386395046 \h </w:instrText>
+              <w:instrText xml:space="preserve"> PAGEREF _Toc386401172 \h </w:instrText>
             </w:r>
             <w:r>
               <w:rPr>
@@ -923,7 +970,7 @@
               <w:lang w:eastAsia="fi-FI"/>
             </w:rPr>
           </w:pPr>
-          <w:hyperlink w:anchor="_Toc386395047" w:history="1">
+          <w:hyperlink w:anchor="_Toc386401173" w:history="1">
             <w:r>
               <w:rPr>
                 <w:rStyle w:val="Hyperlink"/>
@@ -965,7 +1012,7 @@
                 <w:noProof/>
                 <w:webHidden/>
               </w:rPr>
-              <w:instrText xml:space="preserve"> PAGEREF _Toc386395047 \h </w:instrText>
+              <w:instrText xml:space="preserve"> PAGEREF _Toc386401173 \h </w:instrText>
             </w:r>
             <w:r>
               <w:rPr>
@@ -1009,7 +1056,7 @@
               <w:lang w:eastAsia="fi-FI"/>
             </w:rPr>
           </w:pPr>
-          <w:hyperlink w:anchor="_Toc386395048" w:history="1">
+          <w:hyperlink w:anchor="_Toc386401174" w:history="1">
             <w:r>
               <w:rPr>
                 <w:rStyle w:val="Hyperlink"/>
@@ -1051,7 +1098,7 @@
                 <w:noProof/>
                 <w:webHidden/>
               </w:rPr>
-              <w:instrText xml:space="preserve"> PAGEREF _Toc386395048 \h </w:instrText>
+              <w:instrText xml:space="preserve"> PAGEREF _Toc386401174 \h </w:instrText>
             </w:r>
             <w:r>
               <w:rPr>
@@ -1071,7 +1118,7 @@
                 <w:noProof/>
                 <w:webHidden/>
               </w:rPr>
-              <w:t>8</w:t>
+              <w:t>9</w:t>
             </w:r>
             <w:r>
               <w:rPr>
@@ -1095,7 +1142,7 @@
               <w:lang w:eastAsia="fi-FI"/>
             </w:rPr>
           </w:pPr>
-          <w:hyperlink w:anchor="_Toc386395049" w:history="1">
+          <w:hyperlink w:anchor="_Toc386401175" w:history="1">
             <w:r>
               <w:rPr>
                 <w:rStyle w:val="Hyperlink"/>
@@ -1137,7 +1184,7 @@
                 <w:noProof/>
                 <w:webHidden/>
               </w:rPr>
-              <w:instrText xml:space="preserve"> PAGEREF _Toc386395049 \h </w:instrText>
+              <w:instrText xml:space="preserve"> PAGEREF _Toc386401175 \h </w:instrText>
             </w:r>
             <w:r>
               <w:rPr>
@@ -1157,7 +1204,7 @@
                 <w:noProof/>
                 <w:webHidden/>
               </w:rPr>
-              <w:t>8</w:t>
+              <w:t>10</w:t>
             </w:r>
             <w:r>
               <w:rPr>
@@ -1181,7 +1228,7 @@
               <w:lang w:eastAsia="fi-FI"/>
             </w:rPr>
           </w:pPr>
-          <w:hyperlink w:anchor="_Toc386395050" w:history="1">
+          <w:hyperlink w:anchor="_Toc386401176" w:history="1">
             <w:r>
               <w:rPr>
                 <w:rStyle w:val="Hyperlink"/>
@@ -1223,7 +1270,7 @@
                 <w:noProof/>
                 <w:webHidden/>
               </w:rPr>
-              <w:instrText xml:space="preserve"> PAGEREF _Toc386395050 \h </w:instrText>
+              <w:instrText xml:space="preserve"> PAGEREF _Toc386401176 \h </w:instrText>
             </w:r>
             <w:r>
               <w:rPr>
@@ -1243,7 +1290,7 @@
                 <w:noProof/>
                 <w:webHidden/>
               </w:rPr>
-              <w:t>8</w:t>
+              <w:t>10</w:t>
             </w:r>
             <w:r>
               <w:rPr>
@@ -1267,7 +1314,7 @@
               <w:lang w:eastAsia="fi-FI"/>
             </w:rPr>
           </w:pPr>
-          <w:hyperlink w:anchor="_Toc386395051" w:history="1">
+          <w:hyperlink w:anchor="_Toc386401177" w:history="1">
             <w:r>
               <w:rPr>
                 <w:rStyle w:val="Hyperlink"/>
@@ -1309,7 +1356,7 @@
                 <w:noProof/>
                 <w:webHidden/>
               </w:rPr>
-              <w:instrText xml:space="preserve"> PAGEREF _Toc386395051 \h </w:instrText>
+              <w:instrText xml:space="preserve"> PAGEREF _Toc386401177 \h </w:instrText>
             </w:r>
             <w:r>
               <w:rPr>
@@ -1329,7 +1376,7 @@
                 <w:noProof/>
                 <w:webHidden/>
               </w:rPr>
-              <w:t>8</w:t>
+              <w:t>10</w:t>
             </w:r>
             <w:r>
               <w:rPr>
@@ -1353,7 +1400,7 @@
               <w:lang w:eastAsia="fi-FI"/>
             </w:rPr>
           </w:pPr>
-          <w:hyperlink w:anchor="_Toc386395052" w:history="1">
+          <w:hyperlink w:anchor="_Toc386401178" w:history="1">
             <w:r>
               <w:rPr>
                 <w:rStyle w:val="Hyperlink"/>
@@ -1395,7 +1442,7 @@
                 <w:noProof/>
                 <w:webHidden/>
               </w:rPr>
-              <w:instrText xml:space="preserve"> PAGEREF _Toc386395052 \h </w:instrText>
+              <w:instrText xml:space="preserve"> PAGEREF _Toc386401178 \h </w:instrText>
             </w:r>
             <w:r>
               <w:rPr>
@@ -1415,7 +1462,7 @@
                 <w:noProof/>
                 <w:webHidden/>
               </w:rPr>
-              <w:t>9</w:t>
+              <w:t>10</w:t>
             </w:r>
             <w:r>
               <w:rPr>
@@ -1651,21 +1698,21 @@
       <w:pPr>
         <w:pStyle w:val="Heading1"/>
       </w:pPr>
-      <w:bookmarkStart w:id="0" w:name="_Toc386395037"/>
+      <w:bookmarkStart w:id="1" w:name="_Toc386401163"/>
       <w:r>
         <w:t>Johdanto</w:t>
       </w:r>
-      <w:bookmarkEnd w:id="0"/>
+      <w:bookmarkEnd w:id="1"/>
     </w:p>
     <w:p>
       <w:pPr>
         <w:pStyle w:val="Heading2"/>
       </w:pPr>
-      <w:bookmarkStart w:id="1" w:name="_Toc386395038"/>
+      <w:bookmarkStart w:id="2" w:name="_Toc386401164"/>
       <w:r>
         <w:t>Järjestelmän kuvaus ja tarkoitus</w:t>
       </w:r>
-      <w:bookmarkEnd w:id="1"/>
+      <w:bookmarkEnd w:id="2"/>
     </w:p>
     <w:p>
       <w:r>
@@ -1812,11 +1859,11 @@
       <w:pPr>
         <w:pStyle w:val="Heading2"/>
       </w:pPr>
-      <w:bookmarkStart w:id="2" w:name="_Toc386395039"/>
+      <w:bookmarkStart w:id="3" w:name="_Toc386401165"/>
       <w:r>
         <w:t>Järjestelmän tekninen toteutus</w:t>
       </w:r>
-      <w:bookmarkEnd w:id="2"/>
+      <w:bookmarkEnd w:id="3"/>
     </w:p>
     <w:p>
       <w:r>
@@ -1849,25 +1896,24 @@
       <w:pPr>
         <w:pStyle w:val="Heading1"/>
       </w:pPr>
-      <w:bookmarkStart w:id="3" w:name="_Toc386395040"/>
+      <w:bookmarkStart w:id="4" w:name="_Toc386401166"/>
       <w:r>
         <w:lastRenderedPageBreak/>
         <w:t>Yleiskuva järjestelmästä</w:t>
       </w:r>
-      <w:bookmarkEnd w:id="3"/>
+      <w:bookmarkEnd w:id="4"/>
     </w:p>
     <w:p>
       <w:pPr>
         <w:pStyle w:val="Heading2"/>
       </w:pPr>
-      <w:bookmarkStart w:id="4" w:name="_Toc386395041"/>
+      <w:bookmarkStart w:id="5" w:name="_Toc386401167"/>
       <w:r>
         <w:t>Käyttötapauskaavio</w:t>
       </w:r>
-      <w:bookmarkEnd w:id="4"/>
-    </w:p>
-    <w:p>
-      <w:bookmarkStart w:id="5" w:name="_GoBack"/>
+      <w:bookmarkEnd w:id="5"/>
+    </w:p>
+    <w:p>
       <w:r>
         <w:rPr>
           <w:noProof/>
@@ -1915,7 +1961,6 @@
           </wp:inline>
         </w:drawing>
       </w:r>
-      <w:bookmarkEnd w:id="5"/>
     </w:p>
     <w:p>
       <w:pPr>
@@ -1935,7 +1980,7 @@
       <w:pPr>
         <w:pStyle w:val="Heading2"/>
       </w:pPr>
-      <w:bookmarkStart w:id="6" w:name="_Toc386395042"/>
+      <w:bookmarkStart w:id="6" w:name="_Toc386401168"/>
       <w:r>
         <w:lastRenderedPageBreak/>
         <w:t>Käyttäjäryhmät</w:t>
@@ -2007,7 +2052,7 @@
       <w:pPr>
         <w:pStyle w:val="Heading2"/>
       </w:pPr>
-      <w:bookmarkStart w:id="7" w:name="_Toc386395043"/>
+      <w:bookmarkStart w:id="7" w:name="_Toc386401169"/>
       <w:r>
         <w:t>Käyttötapauskuvaukset</w:t>
       </w:r>
@@ -2297,7 +2342,7 @@
       <w:pPr>
         <w:pStyle w:val="Heading1"/>
       </w:pPr>
-      <w:bookmarkStart w:id="8" w:name="_Toc386395044"/>
+      <w:bookmarkStart w:id="8" w:name="_Toc386401170"/>
       <w:r>
         <w:lastRenderedPageBreak/>
         <w:t>Järjestelmän tietosisältö</w:t>
@@ -2308,7 +2353,7 @@
       <w:pPr>
         <w:pStyle w:val="Heading2"/>
       </w:pPr>
-      <w:bookmarkStart w:id="9" w:name="_Toc386395045"/>
+      <w:bookmarkStart w:id="9" w:name="_Toc386401171"/>
       <w:r>
         <w:t>Kä</w:t>
       </w:r>
@@ -4342,7 +4387,7 @@
       <w:pPr>
         <w:pStyle w:val="Heading1"/>
       </w:pPr>
-      <w:bookmarkStart w:id="10" w:name="_Toc386395046"/>
+      <w:bookmarkStart w:id="10" w:name="_Toc386401172"/>
       <w:r>
         <w:t>Relaatiotietokantakaavio</w:t>
       </w:r>
@@ -4402,7 +4447,7 @@
       <w:pPr>
         <w:pStyle w:val="Heading1"/>
       </w:pPr>
-      <w:bookmarkStart w:id="11" w:name="_Toc386395047"/>
+      <w:bookmarkStart w:id="11" w:name="_Toc386401173"/>
       <w:r>
         <w:lastRenderedPageBreak/>
         <w:t>Järjestelmän yleisrakenn</w:t>
@@ -4531,7 +4576,7 @@
       <w:pPr>
         <w:pStyle w:val="Heading1"/>
       </w:pPr>
-      <w:bookmarkStart w:id="12" w:name="_Toc386395048"/>
+      <w:bookmarkStart w:id="12" w:name="_Toc386401174"/>
       <w:r>
         <w:lastRenderedPageBreak/>
         <w:t>Käyttöliittymä ja järjestelmän komponentit</w:t>
@@ -4604,7 +4649,7 @@
       <w:pPr>
         <w:pStyle w:val="Heading1"/>
       </w:pPr>
-      <w:bookmarkStart w:id="13" w:name="_Toc386395049"/>
+      <w:bookmarkStart w:id="13" w:name="_Toc386401175"/>
       <w:r>
         <w:lastRenderedPageBreak/>
         <w:t>Asennustiedot</w:t>
@@ -4890,7 +4935,7 @@
       <w:pPr>
         <w:pStyle w:val="Heading1"/>
       </w:pPr>
-      <w:bookmarkStart w:id="14" w:name="_Toc386395050"/>
+      <w:bookmarkStart w:id="14" w:name="_Toc386401176"/>
       <w:r>
         <w:t>Käynnistys- / käyttöohje</w:t>
       </w:r>
@@ -4941,7 +4986,7 @@
       <w:pPr>
         <w:pStyle w:val="Heading1"/>
       </w:pPr>
-      <w:bookmarkStart w:id="15" w:name="_Toc386395051"/>
+      <w:bookmarkStart w:id="15" w:name="_Toc386401177"/>
       <w:proofErr w:type="gramStart"/>
       <w:r>
         <w:t xml:space="preserve">Testaus, tunnetut </w:t>
@@ -4959,19 +5004,91 @@
     </w:p>
     <w:p>
       <w:r>
-        <w:t>Yhden reseptin näyttävää sivua voisi stilisoida.</w:t>
-      </w:r>
-    </w:p>
-    <w:p>
-      <w:r>
-        <w:t>yksikönmuunnin</w:t>
+        <w:t>Pyrin testaamaan välittömästi kaikki pienetkin muutokset, joita tein. Näin työ pysyi hallinnassa lähes koko ajan. IRC-kanavalta sain ohjeet, kuinka PHP:n yksityiskohtaiset virheilmoitukset näkyvät selaimessa. Tämä auttoi paljon viimeisten päivien aikana.</w:t>
+      </w:r>
+    </w:p>
+    <w:p>
+      <w:r>
+        <w:t>Kuten alussa mainitsin</w:t>
+      </w:r>
+      <w:r>
+        <w:t xml:space="preserve"> </w:t>
+      </w:r>
+      <w:r>
+        <w:rPr>
+          <w:b/>
+          <w:i/>
+          <w:color w:val="FF0000"/>
+        </w:rPr>
+        <w:t>punaisella</w:t>
+      </w:r>
+      <w:r>
+        <w:rPr>
+          <w:color w:val="FF0000"/>
+        </w:rPr>
+        <w:t xml:space="preserve"> </w:t>
+      </w:r>
+      <w:r>
+        <w:t xml:space="preserve">oleva teksti ja kaavioiden </w:t>
+      </w:r>
+      <w:r>
+        <w:rPr>
+          <w:b/>
+          <w:highlight w:val="red"/>
+        </w:rPr>
+        <w:t>osat</w:t>
+      </w:r>
+      <w:r>
+        <w:t xml:space="preserve"> ilmaisevat toteuttamatta jääneen toiminnallisuude</w:t>
+      </w:r>
+      <w:r>
+        <w:t xml:space="preserve">n, </w:t>
+      </w:r>
+      <w:r>
+        <w:t>joka kokonaisuudessaan sisältyy kehitysideoihin</w:t>
+      </w:r>
+      <w:r>
+        <w:t>.</w:t>
+      </w:r>
+    </w:p>
+    <w:p>
+      <w:r>
+        <w:t>Käyttäjätiedot voi poistaa vain, jos käyttäjä ei ole luonut yhtään reseptiä. Sovellus tarkistaa tämän ja estää virhetilanteen. Muutenkin lomakkeilla on mielestäni varsin hyvät virheentarkistukset.</w:t>
+      </w:r>
+    </w:p>
+    <w:p>
+      <w:r>
+        <w:t xml:space="preserve">Yhden reseptin näyttävää sivua </w:t>
+      </w:r>
+      <w:r>
+        <w:t>olisin halunnut vielä</w:t>
+      </w:r>
+      <w:r>
+        <w:t xml:space="preserve"> stilisoida.</w:t>
+      </w:r>
+    </w:p>
+    <w:p>
+      <w:r>
+        <w:t>Jotta reseptin tietojen pohjalta voisi laskea raaka-aineiden kokonaishinnat sekä ravintoarvot, tulisi sovellukseen lisät</w:t>
+      </w:r>
+      <w:r>
+        <w:t>ä</w:t>
+      </w:r>
+      <w:r>
+        <w:t xml:space="preserve"> y</w:t>
+      </w:r>
+      <w:r>
+        <w:t>ksikönmuunnin</w:t>
+      </w:r>
+      <w:r>
+        <w:t>.</w:t>
       </w:r>
     </w:p>
     <w:p>
       <w:pPr>
         <w:pStyle w:val="Heading1"/>
       </w:pPr>
-      <w:bookmarkStart w:id="16" w:name="_Toc386395052"/>
+      <w:bookmarkStart w:id="16" w:name="_Toc386401178"/>
       <w:r>
         <w:t>Omat kokemukset</w:t>
       </w:r>
@@ -5004,7 +5121,6 @@
         <w:t>yvää ohjausta oli paljon saatavilla kuten laitoksella yleensäkin. Kiitos siitä!</w:t>
       </w:r>
     </w:p>
-    <w:p/>
     <w:sectPr>
       <w:pgSz w:w="11906" w:h="16838"/>
       <w:pgMar w:top="1417" w:right="1134" w:bottom="1417" w:left="1134" w:header="708" w:footer="708" w:gutter="0"/>
@@ -6164,7 +6280,7 @@
 </file>
 
 <file path=customXml/itemProps1.xml><?xml version="1.0" encoding="utf-8"?>
-<ds:datastoreItem xmlns:ds="http://schemas.openxmlformats.org/officeDocument/2006/customXml" ds:itemID="{BD7034E3-C205-4225-BD3A-8DDE2F5618C4}">
+<ds:datastoreItem xmlns:ds="http://schemas.openxmlformats.org/officeDocument/2006/customXml" ds:itemID="{CF6D0118-1C83-4E14-B82F-770B3C89BA49}">
   <ds:schemaRefs>
     <ds:schemaRef ds:uri="http://schemas.openxmlformats.org/officeDocument/2006/bibliography"/>
   </ds:schemaRefs>

</xml_diff>